<commit_message>
added computing of MDP value
</commit_message>
<xml_diff>
--- a/output.docx
+++ b/output.docx
@@ -1,6 +1,6 @@
 
 <file path=word/document.xml><?xml version="1.0" encoding="utf-8"?>
-<w:document xmlns:wpc="http://schemas.microsoft.com/office/word/2010/wordprocessingCanvas" xmlns:mc="http://schemas.openxmlformats.org/markup-compatibility/2006" xmlns:o="urn:schemas-microsoft-com:office:office" xmlns:r="http://schemas.openxmlformats.org/officeDocument/2006/relationships" xmlns:m="http://schemas.openxmlformats.org/officeDocument/2006/math" xmlns:v="urn:schemas-microsoft-com:vml" xmlns:wp14="http://schemas.microsoft.com/office/word/2010/wordprocessingDrawing" xmlns:wp="http://schemas.openxmlformats.org/drawingml/2006/wordprocessingDrawing" xmlns:w10="urn:schemas-microsoft-com:office:word" xmlns:w="http://schemas.openxmlformats.org/wordprocessingml/2006/main" xmlns:w14="http://schemas.microsoft.com/office/word/2010/wordml" xmlns:wpg="http://schemas.microsoft.com/office/word/2010/wordprocessingGroup" xmlns:wpi="http://schemas.microsoft.com/office/word/2010/wordprocessingInk" xmlns:wne="http://schemas.microsoft.com/office/word/2006/wordml" xmlns:wps="http://schemas.microsoft.com/office/word/2010/wordprocessingShape" mc:Ignorable="w14 wp14">
+<w:document xmlns:wpc="http://schemas.microsoft.com/office/word/2010/wordprocessingCanvas" xmlns:cx="http://schemas.microsoft.com/office/drawing/2014/chartex" xmlns:cx1="http://schemas.microsoft.com/office/drawing/2015/9/8/chartex" xmlns:mc="http://schemas.openxmlformats.org/markup-compatibility/2006" xmlns:o="urn:schemas-microsoft-com:office:office" xmlns:r="http://schemas.openxmlformats.org/officeDocument/2006/relationships" xmlns:m="http://schemas.openxmlformats.org/officeDocument/2006/math" xmlns:v="urn:schemas-microsoft-com:vml" xmlns:wp14="http://schemas.microsoft.com/office/word/2010/wordprocessingDrawing" xmlns:wp="http://schemas.openxmlformats.org/drawingml/2006/wordprocessingDrawing" xmlns:w10="urn:schemas-microsoft-com:office:word" xmlns:w="http://schemas.openxmlformats.org/wordprocessingml/2006/main" xmlns:w14="http://schemas.microsoft.com/office/word/2010/wordml" xmlns:w15="http://schemas.microsoft.com/office/word/2012/wordml" xmlns:w16se="http://schemas.microsoft.com/office/word/2015/wordml/symex" xmlns:wpg="http://schemas.microsoft.com/office/word/2010/wordprocessingGroup" xmlns:wpi="http://schemas.microsoft.com/office/word/2010/wordprocessingInk" xmlns:wne="http://schemas.microsoft.com/office/word/2006/wordml" xmlns:wps="http://schemas.microsoft.com/office/word/2010/wordprocessingShape" mc:Ignorable="w14 w15 w16se wp14">
   <w:body>
     <w:tbl>
       <w:tblPr>
@@ -41,14 +41,16 @@
         <w:gridCol w:w="99"/>
         <w:gridCol w:w="149"/>
         <w:gridCol w:w="134"/>
-        <w:gridCol w:w="27"/>
+        <w:gridCol w:w="6"/>
+        <w:gridCol w:w="21"/>
         <w:gridCol w:w="300"/>
         <w:gridCol w:w="93"/>
         <w:gridCol w:w="159"/>
         <w:gridCol w:w="39"/>
         <w:gridCol w:w="86"/>
         <w:gridCol w:w="17"/>
-        <w:gridCol w:w="413"/>
+        <w:gridCol w:w="173"/>
+        <w:gridCol w:w="240"/>
         <w:gridCol w:w="27"/>
         <w:gridCol w:w="20"/>
         <w:gridCol w:w="107"/>
@@ -60,20 +62,20 @@
         <w:gridCol w:w="108"/>
         <w:gridCol w:w="18"/>
         <w:gridCol w:w="136"/>
-        <w:gridCol w:w="157"/>
+        <w:gridCol w:w="8"/>
+        <w:gridCol w:w="149"/>
         <w:gridCol w:w="8"/>
         <w:gridCol w:w="107"/>
         <w:gridCol w:w="159"/>
         <w:gridCol w:w="124"/>
-        <w:gridCol w:w="178"/>
-        <w:gridCol w:w="259"/>
-        <w:gridCol w:w="23"/>
+        <w:gridCol w:w="166"/>
+        <w:gridCol w:w="12"/>
+        <w:gridCol w:w="282"/>
         <w:gridCol w:w="267"/>
         <w:gridCol w:w="12"/>
         <w:gridCol w:w="253"/>
         <w:gridCol w:w="302"/>
-        <w:gridCol w:w="137"/>
-        <w:gridCol w:w="17"/>
+        <w:gridCol w:w="154"/>
         <w:gridCol w:w="111"/>
         <w:gridCol w:w="202"/>
         <w:gridCol w:w="365"/>
@@ -82,7 +84,8 @@
         <w:gridCol w:w="190"/>
         <w:gridCol w:w="396"/>
         <w:gridCol w:w="259"/>
-        <w:gridCol w:w="246"/>
+        <w:gridCol w:w="6"/>
+        <w:gridCol w:w="240"/>
         <w:gridCol w:w="768"/>
         <w:gridCol w:w="1086"/>
       </w:tblGrid>
@@ -124,7 +127,7 @@
         <w:tc>
           <w:tcPr>
             <w:tcW w:w="9894" w:type="dxa"/>
-            <w:gridSpan w:val="61"/>
+            <w:gridSpan w:val="64"/>
             <w:tcBorders>
               <w:top w:val="single" w:sz="4" w:space="0" w:color="auto"/>
               <w:left w:val="single" w:sz="4" w:space="0" w:color="auto"/>
@@ -163,7 +166,7 @@
         <w:tc>
           <w:tcPr>
             <w:tcW w:w="10996" w:type="dxa"/>
-            <w:gridSpan w:val="64"/>
+            <w:gridSpan w:val="67"/>
             <w:tcBorders>
               <w:top w:val="single" w:sz="4" w:space="0" w:color="auto"/>
               <w:left w:val="nil"/>
@@ -203,15 +206,7 @@
               </w:rPr>
             </w:pPr>
             <w:r>
-              <w:t>Сухой вес (</w:t>
-            </w:r>
-            <w:proofErr w:type="gramStart"/>
-            <w:r>
-              <w:t>кг</w:t>
-            </w:r>
-            <w:proofErr w:type="gramEnd"/>
-            <w:r>
-              <w:t>)</w:t>
+              <w:t>Сухой вес (кг)</w:t>
             </w:r>
             <w:r>
               <w:rPr>
@@ -261,30 +256,22 @@
         <w:tc>
           <w:tcPr>
             <w:tcW w:w="1181" w:type="dxa"/>
-            <w:gridSpan w:val="10"/>
-            <w:tcBorders>
-              <w:top w:val="single" w:sz="4" w:space="0" w:color="auto"/>
-              <w:left w:val="single" w:sz="4" w:space="0" w:color="auto"/>
-              <w:bottom w:val="single" w:sz="4" w:space="0" w:color="auto"/>
-              <w:right w:val="single" w:sz="4" w:space="0" w:color="auto"/>
-            </w:tcBorders>
-          </w:tcPr>
-          <w:p>
-            <w:pPr>
-              <w:rPr>
-                <w:lang w:val="en-US"/>
-              </w:rPr>
-            </w:pPr>
-            <w:r>
-              <w:t>Рост (</w:t>
-            </w:r>
-            <w:proofErr w:type="gramStart"/>
-            <w:r>
-              <w:t>см</w:t>
-            </w:r>
-            <w:proofErr w:type="gramEnd"/>
-            <w:r>
-              <w:t>)</w:t>
+            <w:gridSpan w:val="12"/>
+            <w:tcBorders>
+              <w:top w:val="single" w:sz="4" w:space="0" w:color="auto"/>
+              <w:left w:val="single" w:sz="4" w:space="0" w:color="auto"/>
+              <w:bottom w:val="single" w:sz="4" w:space="0" w:color="auto"/>
+              <w:right w:val="single" w:sz="4" w:space="0" w:color="auto"/>
+            </w:tcBorders>
+          </w:tcPr>
+          <w:p>
+            <w:pPr>
+              <w:rPr>
+                <w:lang w:val="en-US"/>
+              </w:rPr>
+            </w:pPr>
+            <w:r>
+              <w:t>Рост (см)</w:t>
             </w:r>
             <w:r>
               <w:rPr>
@@ -297,7 +284,7 @@
         <w:tc>
           <w:tcPr>
             <w:tcW w:w="1371" w:type="dxa"/>
-            <w:gridSpan w:val="12"/>
+            <w:gridSpan w:val="13"/>
             <w:tcBorders>
               <w:top w:val="single" w:sz="4" w:space="0" w:color="auto"/>
               <w:left w:val="single" w:sz="4" w:space="0" w:color="auto"/>
@@ -356,7 +343,7 @@
         <w:tc>
           <w:tcPr>
             <w:tcW w:w="1387" w:type="dxa"/>
-            <w:gridSpan w:val="7"/>
+            <w:gridSpan w:val="6"/>
             <w:tcBorders>
               <w:top w:val="single" w:sz="4" w:space="0" w:color="auto"/>
               <w:left w:val="single" w:sz="4" w:space="0" w:color="auto"/>
@@ -420,7 +407,7 @@
         <w:tc>
           <w:tcPr>
             <w:tcW w:w="2359" w:type="dxa"/>
-            <w:gridSpan w:val="4"/>
+            <w:gridSpan w:val="5"/>
             <w:tcBorders>
               <w:top w:val="single" w:sz="4" w:space="0" w:color="auto"/>
               <w:left w:val="single" w:sz="4" w:space="0" w:color="auto"/>
@@ -447,7 +434,7 @@
         <w:tc>
           <w:tcPr>
             <w:tcW w:w="10996" w:type="dxa"/>
-            <w:gridSpan w:val="64"/>
+            <w:gridSpan w:val="67"/>
             <w:tcBorders>
               <w:top w:val="single" w:sz="4" w:space="0" w:color="auto"/>
               <w:left w:val="nil"/>
@@ -470,7 +457,7 @@
         <w:tc>
           <w:tcPr>
             <w:tcW w:w="10996" w:type="dxa"/>
-            <w:gridSpan w:val="64"/>
+            <w:gridSpan w:val="67"/>
             <w:tcBorders>
               <w:top w:val="nil"/>
               <w:left w:val="nil"/>
@@ -535,7 +522,7 @@
         <w:tc>
           <w:tcPr>
             <w:tcW w:w="10996" w:type="dxa"/>
-            <w:gridSpan w:val="64"/>
+            <w:gridSpan w:val="67"/>
             <w:tcBorders>
               <w:top w:val="nil"/>
               <w:left w:val="nil"/>
@@ -611,7 +598,7 @@
         <w:tc>
           <w:tcPr>
             <w:tcW w:w="8479" w:type="dxa"/>
-            <w:gridSpan w:val="48"/>
+            <w:gridSpan w:val="51"/>
             <w:tcBorders>
               <w:top w:val="nil"/>
               <w:left w:val="single" w:sz="4" w:space="0" w:color="auto"/>
@@ -627,7 +614,7 @@
         <w:tc>
           <w:tcPr>
             <w:tcW w:w="10996" w:type="dxa"/>
-            <w:gridSpan w:val="64"/>
+            <w:gridSpan w:val="67"/>
             <w:tcBorders>
               <w:top w:val="nil"/>
               <w:left w:val="nil"/>
@@ -668,7 +655,7 @@
         <w:tc>
           <w:tcPr>
             <w:tcW w:w="1642" w:type="dxa"/>
-            <w:gridSpan w:val="13"/>
+            <w:gridSpan w:val="14"/>
             <w:tcBorders>
               <w:top w:val="single" w:sz="4" w:space="0" w:color="auto"/>
               <w:left w:val="single" w:sz="4" w:space="0" w:color="auto"/>
@@ -700,7 +687,7 @@
         <w:tc>
           <w:tcPr>
             <w:tcW w:w="1422" w:type="dxa"/>
-            <w:gridSpan w:val="11"/>
+            <w:gridSpan w:val="12"/>
             <w:tcBorders>
               <w:top w:val="single" w:sz="4" w:space="0" w:color="auto"/>
               <w:left w:val="single" w:sz="4" w:space="0" w:color="auto"/>
@@ -718,7 +705,7 @@
         <w:tc>
           <w:tcPr>
             <w:tcW w:w="1701" w:type="dxa"/>
-            <w:gridSpan w:val="13"/>
+            <w:gridSpan w:val="14"/>
             <w:tcBorders>
               <w:top w:val="single" w:sz="4" w:space="0" w:color="auto"/>
               <w:left w:val="single" w:sz="4" w:space="0" w:color="auto"/>
@@ -829,7 +816,7 @@
         <w:tc>
           <w:tcPr>
             <w:tcW w:w="1642" w:type="dxa"/>
-            <w:gridSpan w:val="13"/>
+            <w:gridSpan w:val="14"/>
             <w:tcBorders>
               <w:top w:val="single" w:sz="4" w:space="0" w:color="auto"/>
               <w:left w:val="single" w:sz="4" w:space="0" w:color="auto"/>
@@ -867,7 +854,7 @@
         <w:tc>
           <w:tcPr>
             <w:tcW w:w="1422" w:type="dxa"/>
-            <w:gridSpan w:val="11"/>
+            <w:gridSpan w:val="12"/>
             <w:tcBorders>
               <w:top w:val="single" w:sz="4" w:space="0" w:color="auto"/>
               <w:left w:val="single" w:sz="4" w:space="0" w:color="auto"/>
@@ -885,7 +872,7 @@
         <w:tc>
           <w:tcPr>
             <w:tcW w:w="1701" w:type="dxa"/>
-            <w:gridSpan w:val="13"/>
+            <w:gridSpan w:val="14"/>
             <w:tcBorders>
               <w:top w:val="single" w:sz="4" w:space="0" w:color="auto"/>
               <w:left w:val="single" w:sz="4" w:space="0" w:color="auto"/>
@@ -946,15 +933,7 @@
             </w:r>
             <w:proofErr w:type="spellStart"/>
             <w:r>
-              <w:t>ф</w:t>
-            </w:r>
-            <w:proofErr w:type="gramStart"/>
-            <w:r>
-              <w:t>.п</w:t>
-            </w:r>
-            <w:proofErr w:type="gramEnd"/>
-            <w:r>
-              <w:t>оток</w:t>
+              <w:t>ф.поток</w:t>
             </w:r>
             <w:proofErr w:type="spellEnd"/>
             <w:r>
@@ -1016,22 +995,14 @@
           </w:tcPr>
           <w:p>
             <w:r>
-              <w:t>Доза гепарина (</w:t>
-            </w:r>
-            <w:proofErr w:type="gramStart"/>
-            <w:r>
-              <w:t>ЕД</w:t>
-            </w:r>
-            <w:proofErr w:type="gramEnd"/>
-            <w:r>
-              <w:t>):</w:t>
+              <w:t>Доза гепарина (ЕД):</w:t>
             </w:r>
           </w:p>
         </w:tc>
         <w:tc>
           <w:tcPr>
             <w:tcW w:w="1642" w:type="dxa"/>
-            <w:gridSpan w:val="13"/>
+            <w:gridSpan w:val="14"/>
             <w:tcBorders>
               <w:top w:val="single" w:sz="4" w:space="0" w:color="auto"/>
               <w:left w:val="single" w:sz="4" w:space="0" w:color="auto"/>
@@ -1069,7 +1040,7 @@
         <w:tc>
           <w:tcPr>
             <w:tcW w:w="1422" w:type="dxa"/>
-            <w:gridSpan w:val="11"/>
+            <w:gridSpan w:val="12"/>
             <w:tcBorders>
               <w:top w:val="single" w:sz="4" w:space="0" w:color="auto"/>
               <w:left w:val="single" w:sz="4" w:space="0" w:color="auto"/>
@@ -1087,7 +1058,7 @@
         <w:tc>
           <w:tcPr>
             <w:tcW w:w="1701" w:type="dxa"/>
-            <w:gridSpan w:val="13"/>
+            <w:gridSpan w:val="14"/>
             <w:tcBorders>
               <w:top w:val="single" w:sz="4" w:space="0" w:color="auto"/>
               <w:left w:val="single" w:sz="4" w:space="0" w:color="auto"/>
@@ -1141,24 +1112,11 @@
             </w:r>
             <w:proofErr w:type="spellEnd"/>
             <w:r>
-              <w:t>. гепарин</w:t>
-            </w:r>
-            <w:proofErr w:type="gramStart"/>
-            <w:r>
-              <w:t>.</w:t>
-            </w:r>
-            <w:proofErr w:type="gramEnd"/>
-            <w:r>
-              <w:t>/</w:t>
+              <w:t>. гепарин./</w:t>
             </w:r>
             <w:proofErr w:type="spellStart"/>
-            <w:proofErr w:type="gramStart"/>
-            <w:r>
-              <w:t>о</w:t>
-            </w:r>
-            <w:proofErr w:type="gramEnd"/>
-            <w:r>
-              <w:t>конч</w:t>
+            <w:r>
+              <w:t>оконч</w:t>
             </w:r>
             <w:proofErr w:type="spellEnd"/>
             <w:r>
@@ -1227,7 +1185,7 @@
         <w:tc>
           <w:tcPr>
             <w:tcW w:w="1642" w:type="dxa"/>
-            <w:gridSpan w:val="13"/>
+            <w:gridSpan w:val="14"/>
             <w:tcBorders>
               <w:top w:val="single" w:sz="4" w:space="0" w:color="auto"/>
               <w:left w:val="single" w:sz="4" w:space="0" w:color="auto"/>
@@ -1265,7 +1223,7 @@
         <w:tc>
           <w:tcPr>
             <w:tcW w:w="1422" w:type="dxa"/>
-            <w:gridSpan w:val="11"/>
+            <w:gridSpan w:val="12"/>
             <w:tcBorders>
               <w:top w:val="single" w:sz="4" w:space="0" w:color="auto"/>
               <w:left w:val="single" w:sz="4" w:space="0" w:color="auto"/>
@@ -1299,7 +1257,7 @@
         <w:tc>
           <w:tcPr>
             <w:tcW w:w="1701" w:type="dxa"/>
-            <w:gridSpan w:val="13"/>
+            <w:gridSpan w:val="14"/>
             <w:tcBorders>
               <w:top w:val="single" w:sz="4" w:space="0" w:color="auto"/>
               <w:left w:val="single" w:sz="4" w:space="0" w:color="auto"/>
@@ -1337,7 +1295,7 @@
         <w:tc>
           <w:tcPr>
             <w:tcW w:w="769" w:type="dxa"/>
-            <w:gridSpan w:val="5"/>
+            <w:gridSpan w:val="4"/>
             <w:tcBorders>
               <w:top w:val="single" w:sz="4" w:space="0" w:color="auto"/>
               <w:left w:val="single" w:sz="4" w:space="0" w:color="auto"/>
@@ -1377,7 +1335,7 @@
         <w:tc>
           <w:tcPr>
             <w:tcW w:w="1499" w:type="dxa"/>
-            <w:gridSpan w:val="7"/>
+            <w:gridSpan w:val="8"/>
             <w:tcBorders>
               <w:top w:val="single" w:sz="4" w:space="0" w:color="auto"/>
               <w:left w:val="single" w:sz="4" w:space="0" w:color="auto"/>
@@ -1476,7 +1434,7 @@
         <w:tc>
           <w:tcPr>
             <w:tcW w:w="10996" w:type="dxa"/>
-            <w:gridSpan w:val="64"/>
+            <w:gridSpan w:val="67"/>
             <w:tcBorders>
               <w:top w:val="single" w:sz="4" w:space="0" w:color="auto"/>
               <w:left w:val="nil"/>
@@ -1563,7 +1521,7 @@
         <w:tc>
           <w:tcPr>
             <w:tcW w:w="862" w:type="dxa"/>
-            <w:gridSpan w:val="6"/>
+            <w:gridSpan w:val="7"/>
             <w:tcBorders>
               <w:top w:val="single" w:sz="4" w:space="0" w:color="auto"/>
               <w:left w:val="single" w:sz="4" w:space="0" w:color="auto"/>
@@ -1586,7 +1544,7 @@
         <w:tc>
           <w:tcPr>
             <w:tcW w:w="851" w:type="dxa"/>
-            <w:gridSpan w:val="8"/>
+            <w:gridSpan w:val="9"/>
             <w:tcBorders>
               <w:top w:val="single" w:sz="4" w:space="0" w:color="auto"/>
               <w:left w:val="single" w:sz="4" w:space="0" w:color="auto"/>
@@ -1626,19 +1584,14 @@
               <w:jc w:val="center"/>
             </w:pPr>
             <w:r>
-              <w:t>Ар</w:t>
-            </w:r>
-            <w:proofErr w:type="gramStart"/>
-            <w:r>
-              <w:t xml:space="preserve"> Д</w:t>
-            </w:r>
-            <w:proofErr w:type="gramEnd"/>
+              <w:t>Ар Д</w:t>
+            </w:r>
           </w:p>
         </w:tc>
         <w:tc>
           <w:tcPr>
             <w:tcW w:w="5669" w:type="dxa"/>
-            <w:gridSpan w:val="25"/>
+            <w:gridSpan w:val="26"/>
             <w:tcBorders>
               <w:top w:val="single" w:sz="4" w:space="0" w:color="auto"/>
               <w:left w:val="single" w:sz="4" w:space="0" w:color="auto"/>
@@ -1735,7 +1688,7 @@
         <w:tc>
           <w:tcPr>
             <w:tcW w:w="862" w:type="dxa"/>
-            <w:gridSpan w:val="6"/>
+            <w:gridSpan w:val="7"/>
             <w:tcBorders>
               <w:top w:val="single" w:sz="4" w:space="0" w:color="auto"/>
               <w:left w:val="single" w:sz="4" w:space="0" w:color="auto"/>
@@ -1757,7 +1710,7 @@
         <w:tc>
           <w:tcPr>
             <w:tcW w:w="851" w:type="dxa"/>
-            <w:gridSpan w:val="8"/>
+            <w:gridSpan w:val="9"/>
             <w:tcBorders>
               <w:top w:val="single" w:sz="4" w:space="0" w:color="auto"/>
               <w:left w:val="single" w:sz="4" w:space="0" w:color="auto"/>
@@ -1801,7 +1754,7 @@
         <w:tc>
           <w:tcPr>
             <w:tcW w:w="5669" w:type="dxa"/>
-            <w:gridSpan w:val="25"/>
+            <w:gridSpan w:val="26"/>
             <w:tcBorders>
               <w:top w:val="single" w:sz="4" w:space="0" w:color="auto"/>
               <w:left w:val="single" w:sz="4" w:space="0" w:color="auto"/>
@@ -1891,7 +1844,7 @@
         <w:tc>
           <w:tcPr>
             <w:tcW w:w="862" w:type="dxa"/>
-            <w:gridSpan w:val="6"/>
+            <w:gridSpan w:val="7"/>
             <w:tcBorders>
               <w:top w:val="single" w:sz="4" w:space="0" w:color="auto"/>
               <w:left w:val="single" w:sz="4" w:space="0" w:color="auto"/>
@@ -1913,7 +1866,7 @@
         <w:tc>
           <w:tcPr>
             <w:tcW w:w="851" w:type="dxa"/>
-            <w:gridSpan w:val="8"/>
+            <w:gridSpan w:val="9"/>
             <w:tcBorders>
               <w:top w:val="single" w:sz="4" w:space="0" w:color="auto"/>
               <w:left w:val="single" w:sz="4" w:space="0" w:color="auto"/>
@@ -1957,7 +1910,7 @@
         <w:tc>
           <w:tcPr>
             <w:tcW w:w="5669" w:type="dxa"/>
-            <w:gridSpan w:val="25"/>
+            <w:gridSpan w:val="26"/>
             <w:tcBorders>
               <w:top w:val="single" w:sz="4" w:space="0" w:color="auto"/>
               <w:left w:val="single" w:sz="4" w:space="0" w:color="auto"/>
@@ -2047,7 +2000,7 @@
         <w:tc>
           <w:tcPr>
             <w:tcW w:w="862" w:type="dxa"/>
-            <w:gridSpan w:val="6"/>
+            <w:gridSpan w:val="7"/>
             <w:tcBorders>
               <w:top w:val="single" w:sz="4" w:space="0" w:color="auto"/>
               <w:left w:val="single" w:sz="4" w:space="0" w:color="auto"/>
@@ -2069,7 +2022,7 @@
         <w:tc>
           <w:tcPr>
             <w:tcW w:w="851" w:type="dxa"/>
-            <w:gridSpan w:val="8"/>
+            <w:gridSpan w:val="9"/>
             <w:tcBorders>
               <w:top w:val="single" w:sz="4" w:space="0" w:color="auto"/>
               <w:left w:val="single" w:sz="4" w:space="0" w:color="auto"/>
@@ -2113,7 +2066,7 @@
         <w:tc>
           <w:tcPr>
             <w:tcW w:w="5669" w:type="dxa"/>
-            <w:gridSpan w:val="25"/>
+            <w:gridSpan w:val="26"/>
             <w:tcBorders>
               <w:top w:val="single" w:sz="4" w:space="0" w:color="auto"/>
               <w:left w:val="single" w:sz="4" w:space="0" w:color="auto"/>
@@ -2203,7 +2156,7 @@
         <w:tc>
           <w:tcPr>
             <w:tcW w:w="862" w:type="dxa"/>
-            <w:gridSpan w:val="6"/>
+            <w:gridSpan w:val="7"/>
             <w:tcBorders>
               <w:top w:val="single" w:sz="4" w:space="0" w:color="auto"/>
               <w:left w:val="single" w:sz="4" w:space="0" w:color="auto"/>
@@ -2225,7 +2178,7 @@
         <w:tc>
           <w:tcPr>
             <w:tcW w:w="851" w:type="dxa"/>
-            <w:gridSpan w:val="8"/>
+            <w:gridSpan w:val="9"/>
             <w:tcBorders>
               <w:top w:val="single" w:sz="4" w:space="0" w:color="auto"/>
               <w:left w:val="single" w:sz="4" w:space="0" w:color="auto"/>
@@ -2269,7 +2222,7 @@
         <w:tc>
           <w:tcPr>
             <w:tcW w:w="5669" w:type="dxa"/>
-            <w:gridSpan w:val="25"/>
+            <w:gridSpan w:val="26"/>
             <w:tcBorders>
               <w:top w:val="single" w:sz="4" w:space="0" w:color="auto"/>
               <w:left w:val="single" w:sz="4" w:space="0" w:color="auto"/>
@@ -2359,7 +2312,7 @@
         <w:tc>
           <w:tcPr>
             <w:tcW w:w="862" w:type="dxa"/>
-            <w:gridSpan w:val="6"/>
+            <w:gridSpan w:val="7"/>
             <w:tcBorders>
               <w:top w:val="single" w:sz="4" w:space="0" w:color="auto"/>
               <w:left w:val="single" w:sz="4" w:space="0" w:color="auto"/>
@@ -2381,7 +2334,7 @@
         <w:tc>
           <w:tcPr>
             <w:tcW w:w="851" w:type="dxa"/>
-            <w:gridSpan w:val="8"/>
+            <w:gridSpan w:val="9"/>
             <w:tcBorders>
               <w:top w:val="single" w:sz="4" w:space="0" w:color="auto"/>
               <w:left w:val="single" w:sz="4" w:space="0" w:color="auto"/>
@@ -2425,7 +2378,7 @@
         <w:tc>
           <w:tcPr>
             <w:tcW w:w="5669" w:type="dxa"/>
-            <w:gridSpan w:val="25"/>
+            <w:gridSpan w:val="26"/>
             <w:tcBorders>
               <w:top w:val="single" w:sz="4" w:space="0" w:color="auto"/>
               <w:left w:val="single" w:sz="4" w:space="0" w:color="auto"/>
@@ -2515,7 +2468,7 @@
         <w:tc>
           <w:tcPr>
             <w:tcW w:w="862" w:type="dxa"/>
-            <w:gridSpan w:val="6"/>
+            <w:gridSpan w:val="7"/>
             <w:tcBorders>
               <w:top w:val="single" w:sz="4" w:space="0" w:color="auto"/>
               <w:left w:val="single" w:sz="4" w:space="0" w:color="auto"/>
@@ -2537,7 +2490,7 @@
         <w:tc>
           <w:tcPr>
             <w:tcW w:w="851" w:type="dxa"/>
-            <w:gridSpan w:val="8"/>
+            <w:gridSpan w:val="9"/>
             <w:tcBorders>
               <w:top w:val="single" w:sz="4" w:space="0" w:color="auto"/>
               <w:left w:val="single" w:sz="4" w:space="0" w:color="auto"/>
@@ -2581,7 +2534,7 @@
         <w:tc>
           <w:tcPr>
             <w:tcW w:w="5669" w:type="dxa"/>
-            <w:gridSpan w:val="25"/>
+            <w:gridSpan w:val="26"/>
             <w:tcBorders>
               <w:top w:val="single" w:sz="4" w:space="0" w:color="auto"/>
               <w:left w:val="single" w:sz="4" w:space="0" w:color="auto"/>
@@ -2671,7 +2624,7 @@
         <w:tc>
           <w:tcPr>
             <w:tcW w:w="862" w:type="dxa"/>
-            <w:gridSpan w:val="6"/>
+            <w:gridSpan w:val="7"/>
             <w:tcBorders>
               <w:top w:val="single" w:sz="4" w:space="0" w:color="auto"/>
               <w:left w:val="single" w:sz="4" w:space="0" w:color="auto"/>
@@ -2693,7 +2646,7 @@
         <w:tc>
           <w:tcPr>
             <w:tcW w:w="851" w:type="dxa"/>
-            <w:gridSpan w:val="8"/>
+            <w:gridSpan w:val="9"/>
             <w:tcBorders>
               <w:top w:val="single" w:sz="4" w:space="0" w:color="auto"/>
               <w:left w:val="single" w:sz="4" w:space="0" w:color="auto"/>
@@ -2737,7 +2690,7 @@
         <w:tc>
           <w:tcPr>
             <w:tcW w:w="5669" w:type="dxa"/>
-            <w:gridSpan w:val="25"/>
+            <w:gridSpan w:val="26"/>
             <w:tcBorders>
               <w:top w:val="single" w:sz="4" w:space="0" w:color="auto"/>
               <w:left w:val="single" w:sz="4" w:space="0" w:color="auto"/>
@@ -2827,7 +2780,7 @@
         <w:tc>
           <w:tcPr>
             <w:tcW w:w="862" w:type="dxa"/>
-            <w:gridSpan w:val="6"/>
+            <w:gridSpan w:val="7"/>
             <w:tcBorders>
               <w:top w:val="single" w:sz="4" w:space="0" w:color="auto"/>
               <w:left w:val="single" w:sz="4" w:space="0" w:color="auto"/>
@@ -2849,7 +2802,7 @@
         <w:tc>
           <w:tcPr>
             <w:tcW w:w="851" w:type="dxa"/>
-            <w:gridSpan w:val="8"/>
+            <w:gridSpan w:val="9"/>
             <w:tcBorders>
               <w:top w:val="single" w:sz="4" w:space="0" w:color="auto"/>
               <w:left w:val="single" w:sz="4" w:space="0" w:color="auto"/>
@@ -2893,7 +2846,7 @@
         <w:tc>
           <w:tcPr>
             <w:tcW w:w="5669" w:type="dxa"/>
-            <w:gridSpan w:val="25"/>
+            <w:gridSpan w:val="26"/>
             <w:tcBorders>
               <w:top w:val="single" w:sz="4" w:space="0" w:color="auto"/>
               <w:left w:val="single" w:sz="4" w:space="0" w:color="auto"/>
@@ -2983,7 +2936,7 @@
         <w:tc>
           <w:tcPr>
             <w:tcW w:w="862" w:type="dxa"/>
-            <w:gridSpan w:val="6"/>
+            <w:gridSpan w:val="7"/>
             <w:tcBorders>
               <w:top w:val="single" w:sz="4" w:space="0" w:color="auto"/>
               <w:left w:val="single" w:sz="4" w:space="0" w:color="auto"/>
@@ -3005,7 +2958,7 @@
         <w:tc>
           <w:tcPr>
             <w:tcW w:w="851" w:type="dxa"/>
-            <w:gridSpan w:val="8"/>
+            <w:gridSpan w:val="9"/>
             <w:tcBorders>
               <w:top w:val="single" w:sz="4" w:space="0" w:color="auto"/>
               <w:left w:val="single" w:sz="4" w:space="0" w:color="auto"/>
@@ -3049,7 +3002,7 @@
         <w:tc>
           <w:tcPr>
             <w:tcW w:w="5669" w:type="dxa"/>
-            <w:gridSpan w:val="25"/>
+            <w:gridSpan w:val="26"/>
             <w:tcBorders>
               <w:top w:val="single" w:sz="4" w:space="0" w:color="auto"/>
               <w:left w:val="single" w:sz="4" w:space="0" w:color="auto"/>
@@ -3139,7 +3092,7 @@
         <w:tc>
           <w:tcPr>
             <w:tcW w:w="862" w:type="dxa"/>
-            <w:gridSpan w:val="6"/>
+            <w:gridSpan w:val="7"/>
             <w:tcBorders>
               <w:top w:val="single" w:sz="4" w:space="0" w:color="auto"/>
               <w:left w:val="single" w:sz="4" w:space="0" w:color="auto"/>
@@ -3161,7 +3114,7 @@
         <w:tc>
           <w:tcPr>
             <w:tcW w:w="851" w:type="dxa"/>
-            <w:gridSpan w:val="8"/>
+            <w:gridSpan w:val="9"/>
             <w:tcBorders>
               <w:top w:val="single" w:sz="4" w:space="0" w:color="auto"/>
               <w:left w:val="single" w:sz="4" w:space="0" w:color="auto"/>
@@ -3205,7 +3158,7 @@
         <w:tc>
           <w:tcPr>
             <w:tcW w:w="5669" w:type="dxa"/>
-            <w:gridSpan w:val="25"/>
+            <w:gridSpan w:val="26"/>
             <w:tcBorders>
               <w:top w:val="single" w:sz="4" w:space="0" w:color="auto"/>
               <w:left w:val="single" w:sz="4" w:space="0" w:color="auto"/>
@@ -3295,7 +3248,7 @@
         <w:tc>
           <w:tcPr>
             <w:tcW w:w="862" w:type="dxa"/>
-            <w:gridSpan w:val="6"/>
+            <w:gridSpan w:val="7"/>
             <w:tcBorders>
               <w:top w:val="single" w:sz="4" w:space="0" w:color="auto"/>
               <w:left w:val="single" w:sz="4" w:space="0" w:color="auto"/>
@@ -3317,7 +3270,7 @@
         <w:tc>
           <w:tcPr>
             <w:tcW w:w="851" w:type="dxa"/>
-            <w:gridSpan w:val="8"/>
+            <w:gridSpan w:val="9"/>
             <w:tcBorders>
               <w:top w:val="single" w:sz="4" w:space="0" w:color="auto"/>
               <w:left w:val="single" w:sz="4" w:space="0" w:color="auto"/>
@@ -3361,7 +3314,7 @@
         <w:tc>
           <w:tcPr>
             <w:tcW w:w="5669" w:type="dxa"/>
-            <w:gridSpan w:val="25"/>
+            <w:gridSpan w:val="26"/>
             <w:tcBorders>
               <w:top w:val="single" w:sz="4" w:space="0" w:color="auto"/>
               <w:left w:val="single" w:sz="4" w:space="0" w:color="auto"/>
@@ -3385,7 +3338,7 @@
         <w:tc>
           <w:tcPr>
             <w:tcW w:w="10996" w:type="dxa"/>
-            <w:gridSpan w:val="64"/>
+            <w:gridSpan w:val="67"/>
             <w:tcBorders>
               <w:top w:val="single" w:sz="4" w:space="0" w:color="auto"/>
               <w:left w:val="nil"/>
@@ -3455,7 +3408,54 @@
         </w:tc>
         <w:tc>
           <w:tcPr>
-            <w:tcW w:w="1713" w:type="dxa"/>
+            <w:tcW w:w="1140" w:type="dxa"/>
+            <w:gridSpan w:val="10"/>
+            <w:tcBorders>
+              <w:top w:val="single" w:sz="4" w:space="0" w:color="auto"/>
+              <w:left w:val="single" w:sz="4" w:space="0" w:color="auto"/>
+              <w:bottom w:val="single" w:sz="4" w:space="0" w:color="auto"/>
+              <w:right w:val="single" w:sz="4" w:space="0" w:color="auto"/>
+            </w:tcBorders>
+            <w:vAlign w:val="center"/>
+          </w:tcPr>
+          <w:p>
+            <w:pPr>
+              <w:rPr>
+                <w:lang w:val="en-US"/>
+              </w:rPr>
+            </w:pPr>
+            <w:r>
+              <w:rPr>
+                <w:lang w:val="en-US"/>
+              </w:rPr>
+              <w:t>{d20}</w:t>
+            </w:r>
+          </w:p>
+        </w:tc>
+        <w:tc>
+          <w:tcPr>
+            <w:tcW w:w="888" w:type="dxa"/>
+            <w:gridSpan w:val="8"/>
+            <w:tcBorders>
+              <w:top w:val="single" w:sz="4" w:space="0" w:color="auto"/>
+              <w:left w:val="single" w:sz="4" w:space="0" w:color="auto"/>
+              <w:bottom w:val="single" w:sz="4" w:space="0" w:color="auto"/>
+              <w:right w:val="single" w:sz="4" w:space="0" w:color="auto"/>
+            </w:tcBorders>
+            <w:vAlign w:val="center"/>
+          </w:tcPr>
+          <w:p>
+            <w:pPr>
+              <w:jc w:val="center"/>
+            </w:pPr>
+            <w:r>
+              <w:t>МДП:</w:t>
+            </w:r>
+          </w:p>
+        </w:tc>
+        <w:tc>
+          <w:tcPr>
+            <w:tcW w:w="1394" w:type="dxa"/>
             <w:gridSpan w:val="13"/>
             <w:tcBorders>
               <w:top w:val="single" w:sz="4" w:space="0" w:color="auto"/>
@@ -3475,14 +3475,10 @@
               <w:rPr>
                 <w:lang w:val="en-US"/>
               </w:rPr>
-              <w:t>{</w:t>
-            </w:r>
-            <w:r>
-              <w:rPr>
-                <w:lang w:val="en-US"/>
-              </w:rPr>
-              <w:t>d20</w:t>
-            </w:r>
+              <w:t>{d64</w:t>
+            </w:r>
+            <w:bookmarkStart w:id="0" w:name="_GoBack"/>
+            <w:bookmarkEnd w:id="0"/>
             <w:r>
               <w:rPr>
                 <w:lang w:val="en-US"/>
@@ -3493,67 +3489,55 @@
         </w:tc>
         <w:tc>
           <w:tcPr>
+            <w:tcW w:w="713" w:type="dxa"/>
+            <w:gridSpan w:val="6"/>
+            <w:tcBorders>
+              <w:top w:val="single" w:sz="4" w:space="0" w:color="auto"/>
+              <w:left w:val="single" w:sz="4" w:space="0" w:color="auto"/>
+              <w:bottom w:val="single" w:sz="4" w:space="0" w:color="auto"/>
+              <w:right w:val="single" w:sz="4" w:space="0" w:color="auto"/>
+            </w:tcBorders>
+            <w:vAlign w:val="center"/>
+          </w:tcPr>
+          <w:p>
+            <w:pPr>
+              <w:jc w:val="center"/>
+            </w:pPr>
+            <w:r>
+              <w:t>АД:</w:t>
+            </w:r>
+          </w:p>
+        </w:tc>
+        <w:tc>
+          <w:tcPr>
+            <w:tcW w:w="2003" w:type="dxa"/>
+            <w:gridSpan w:val="12"/>
+            <w:tcBorders>
+              <w:top w:val="single" w:sz="4" w:space="0" w:color="auto"/>
+              <w:left w:val="single" w:sz="4" w:space="0" w:color="auto"/>
+              <w:bottom w:val="single" w:sz="4" w:space="0" w:color="auto"/>
+              <w:right w:val="single" w:sz="4" w:space="0" w:color="auto"/>
+            </w:tcBorders>
+            <w:vAlign w:val="center"/>
+          </w:tcPr>
+          <w:p>
+            <w:pPr>
+              <w:rPr>
+                <w:lang w:val="en-US"/>
+              </w:rPr>
+            </w:pPr>
+            <w:r>
+              <w:rPr>
+                <w:lang w:val="en-US"/>
+              </w:rPr>
+              <w:t>{d21}</w:t>
+            </w:r>
+          </w:p>
+        </w:tc>
+        <w:tc>
+          <w:tcPr>
             <w:tcW w:w="851" w:type="dxa"/>
-            <w:gridSpan w:val="8"/>
-            <w:tcBorders>
-              <w:top w:val="single" w:sz="4" w:space="0" w:color="auto"/>
-              <w:left w:val="single" w:sz="4" w:space="0" w:color="auto"/>
-              <w:bottom w:val="single" w:sz="4" w:space="0" w:color="auto"/>
-              <w:right w:val="single" w:sz="4" w:space="0" w:color="auto"/>
-            </w:tcBorders>
-            <w:vAlign w:val="center"/>
-          </w:tcPr>
-          <w:p>
-            <w:pPr>
-              <w:jc w:val="center"/>
-            </w:pPr>
-            <w:r>
-              <w:t>АД:</w:t>
-            </w:r>
-          </w:p>
-        </w:tc>
-        <w:tc>
-          <w:tcPr>
-            <w:tcW w:w="1842" w:type="dxa"/>
-            <w:gridSpan w:val="14"/>
-            <w:tcBorders>
-              <w:top w:val="single" w:sz="4" w:space="0" w:color="auto"/>
-              <w:left w:val="single" w:sz="4" w:space="0" w:color="auto"/>
-              <w:bottom w:val="single" w:sz="4" w:space="0" w:color="auto"/>
-              <w:right w:val="single" w:sz="4" w:space="0" w:color="auto"/>
-            </w:tcBorders>
-            <w:vAlign w:val="center"/>
-          </w:tcPr>
-          <w:p>
-            <w:pPr>
-              <w:rPr>
-                <w:lang w:val="en-US"/>
-              </w:rPr>
-            </w:pPr>
-            <w:r>
-              <w:rPr>
-                <w:lang w:val="en-US"/>
-              </w:rPr>
-              <w:t>{</w:t>
-            </w:r>
-            <w:r>
-              <w:rPr>
-                <w:lang w:val="en-US"/>
-              </w:rPr>
-              <w:t>d21</w:t>
-            </w:r>
-            <w:r>
-              <w:rPr>
-                <w:lang w:val="en-US"/>
-              </w:rPr>
-              <w:t>}</w:t>
-            </w:r>
-          </w:p>
-        </w:tc>
-        <w:tc>
-          <w:tcPr>
-            <w:tcW w:w="994" w:type="dxa"/>
-            <w:gridSpan w:val="6"/>
+            <w:gridSpan w:val="4"/>
             <w:tcBorders>
               <w:top w:val="single" w:sz="4" w:space="0" w:color="auto"/>
               <w:left w:val="single" w:sz="4" w:space="0" w:color="auto"/>
@@ -3573,39 +3557,27 @@
         </w:tc>
         <w:tc>
           <w:tcPr>
-            <w:tcW w:w="3683" w:type="dxa"/>
-            <w:gridSpan w:val="12"/>
-            <w:tcBorders>
-              <w:top w:val="single" w:sz="4" w:space="0" w:color="auto"/>
-              <w:left w:val="single" w:sz="4" w:space="0" w:color="auto"/>
-              <w:bottom w:val="single" w:sz="4" w:space="0" w:color="auto"/>
-              <w:right w:val="single" w:sz="4" w:space="0" w:color="auto"/>
-            </w:tcBorders>
-            <w:vAlign w:val="center"/>
-          </w:tcPr>
-          <w:p>
-            <w:pPr>
-              <w:rPr>
-                <w:lang w:val="en-US"/>
-              </w:rPr>
-            </w:pPr>
-            <w:r>
-              <w:rPr>
-                <w:lang w:val="en-US"/>
-              </w:rPr>
-              <w:t>{</w:t>
-            </w:r>
-            <w:r>
-              <w:rPr>
-                <w:lang w:val="en-US"/>
-              </w:rPr>
-              <w:t>d22</w:t>
-            </w:r>
-            <w:r>
-              <w:rPr>
-                <w:lang w:val="en-US"/>
-              </w:rPr>
-              <w:t>}</w:t>
+            <w:tcW w:w="2094" w:type="dxa"/>
+            <w:gridSpan w:val="3"/>
+            <w:tcBorders>
+              <w:top w:val="single" w:sz="4" w:space="0" w:color="auto"/>
+              <w:left w:val="single" w:sz="4" w:space="0" w:color="auto"/>
+              <w:bottom w:val="single" w:sz="4" w:space="0" w:color="auto"/>
+              <w:right w:val="single" w:sz="4" w:space="0" w:color="auto"/>
+            </w:tcBorders>
+            <w:vAlign w:val="center"/>
+          </w:tcPr>
+          <w:p>
+            <w:pPr>
+              <w:rPr>
+                <w:lang w:val="en-US"/>
+              </w:rPr>
+            </w:pPr>
+            <w:r>
+              <w:rPr>
+                <w:lang w:val="en-US"/>
+              </w:rPr>
+              <w:t>{d22}</w:t>
             </w:r>
           </w:p>
         </w:tc>
@@ -3614,7 +3586,7 @@
         <w:tc>
           <w:tcPr>
             <w:tcW w:w="10996" w:type="dxa"/>
-            <w:gridSpan w:val="64"/>
+            <w:gridSpan w:val="67"/>
             <w:tcBorders>
               <w:top w:val="single" w:sz="4" w:space="0" w:color="auto"/>
               <w:left w:val="nil"/>
@@ -3669,7 +3641,7 @@
         <w:tc>
           <w:tcPr>
             <w:tcW w:w="1417" w:type="dxa"/>
-            <w:gridSpan w:val="11"/>
+            <w:gridSpan w:val="12"/>
             <w:tcBorders>
               <w:top w:val="single" w:sz="4" w:space="0" w:color="auto"/>
               <w:left w:val="single" w:sz="4" w:space="0" w:color="auto"/>
@@ -3695,7 +3667,7 @@
         <w:tc>
           <w:tcPr>
             <w:tcW w:w="1010" w:type="dxa"/>
-            <w:gridSpan w:val="9"/>
+            <w:gridSpan w:val="10"/>
             <w:tcBorders>
               <w:top w:val="single" w:sz="4" w:space="0" w:color="auto"/>
               <w:left w:val="single" w:sz="4" w:space="0" w:color="auto"/>
@@ -3721,7 +3693,7 @@
         <w:tc>
           <w:tcPr>
             <w:tcW w:w="6519" w:type="dxa"/>
-            <w:gridSpan w:val="32"/>
+            <w:gridSpan w:val="33"/>
             <w:tcBorders>
               <w:top w:val="single" w:sz="4" w:space="0" w:color="auto"/>
               <w:left w:val="single" w:sz="4" w:space="0" w:color="auto"/>
@@ -3767,7 +3739,7 @@
         <w:tc>
           <w:tcPr>
             <w:tcW w:w="8946" w:type="dxa"/>
-            <w:gridSpan w:val="52"/>
+            <w:gridSpan w:val="55"/>
             <w:tcBorders>
               <w:top w:val="single" w:sz="4" w:space="0" w:color="auto"/>
               <w:left w:val="single" w:sz="4" w:space="0" w:color="auto"/>
@@ -3831,7 +3803,7 @@
         <w:tc>
           <w:tcPr>
             <w:tcW w:w="1417" w:type="dxa"/>
-            <w:gridSpan w:val="11"/>
+            <w:gridSpan w:val="12"/>
             <w:tcBorders>
               <w:top w:val="single" w:sz="4" w:space="0" w:color="auto"/>
               <w:left w:val="single" w:sz="4" w:space="0" w:color="auto"/>
@@ -3849,7 +3821,7 @@
         <w:tc>
           <w:tcPr>
             <w:tcW w:w="714" w:type="dxa"/>
-            <w:gridSpan w:val="5"/>
+            <w:gridSpan w:val="6"/>
             <w:tcBorders>
               <w:top w:val="single" w:sz="4" w:space="0" w:color="auto"/>
               <w:left w:val="single" w:sz="4" w:space="0" w:color="auto"/>
@@ -3899,7 +3871,7 @@
         <w:tc>
           <w:tcPr>
             <w:tcW w:w="709" w:type="dxa"/>
-            <w:gridSpan w:val="7"/>
+            <w:gridSpan w:val="8"/>
             <w:tcBorders>
               <w:top w:val="single" w:sz="4" w:space="0" w:color="auto"/>
               <w:left w:val="single" w:sz="4" w:space="0" w:color="auto"/>
@@ -3925,7 +3897,7 @@
         <w:tc>
           <w:tcPr>
             <w:tcW w:w="1559" w:type="dxa"/>
-            <w:gridSpan w:val="10"/>
+            <w:gridSpan w:val="9"/>
             <w:tcBorders>
               <w:top w:val="single" w:sz="4" w:space="0" w:color="auto"/>
               <w:left w:val="single" w:sz="4" w:space="0" w:color="auto"/>
@@ -3943,7 +3915,7 @@
         <w:tc>
           <w:tcPr>
             <w:tcW w:w="3555" w:type="dxa"/>
-            <w:gridSpan w:val="10"/>
+            <w:gridSpan w:val="11"/>
             <w:tcBorders>
               <w:top w:val="single" w:sz="4" w:space="0" w:color="auto"/>
               <w:left w:val="single" w:sz="4" w:space="0" w:color="auto"/>
@@ -3989,7 +3961,7 @@
         <w:tc>
           <w:tcPr>
             <w:tcW w:w="8946" w:type="dxa"/>
-            <w:gridSpan w:val="52"/>
+            <w:gridSpan w:val="55"/>
             <w:tcBorders>
               <w:top w:val="single" w:sz="4" w:space="0" w:color="auto"/>
               <w:left w:val="single" w:sz="4" w:space="0" w:color="auto"/>
@@ -4035,82 +4007,82 @@
         <w:tc>
           <w:tcPr>
             <w:tcW w:w="1417" w:type="dxa"/>
+            <w:gridSpan w:val="12"/>
+            <w:tcBorders>
+              <w:top w:val="single" w:sz="4" w:space="0" w:color="auto"/>
+              <w:left w:val="single" w:sz="4" w:space="0" w:color="auto"/>
+              <w:bottom w:val="single" w:sz="4" w:space="0" w:color="auto"/>
+              <w:right w:val="single" w:sz="4" w:space="0" w:color="auto"/>
+            </w:tcBorders>
+            <w:vAlign w:val="center"/>
+          </w:tcPr>
+          <w:p>
+            <w:pPr>
+              <w:rPr>
+                <w:lang w:val="en-US"/>
+              </w:rPr>
+            </w:pPr>
+            <w:r>
+              <w:rPr>
+                <w:lang w:val="en-US"/>
+              </w:rPr>
+              <w:t>{d30}</w:t>
+            </w:r>
+          </w:p>
+        </w:tc>
+        <w:tc>
+          <w:tcPr>
+            <w:tcW w:w="2415" w:type="dxa"/>
+            <w:gridSpan w:val="23"/>
+            <w:tcBorders>
+              <w:top w:val="single" w:sz="4" w:space="0" w:color="auto"/>
+              <w:left w:val="single" w:sz="4" w:space="0" w:color="auto"/>
+              <w:bottom w:val="single" w:sz="4" w:space="0" w:color="auto"/>
+              <w:right w:val="single" w:sz="4" w:space="0" w:color="auto"/>
+            </w:tcBorders>
+            <w:vAlign w:val="center"/>
+          </w:tcPr>
+          <w:p>
+            <w:pPr>
+              <w:rPr>
+                <w:lang w:val="en-US"/>
+              </w:rPr>
+            </w:pPr>
+            <w:r>
+              <w:rPr>
+                <w:lang w:val="en-US"/>
+              </w:rPr>
+              <w:t>{d31}</w:t>
+            </w:r>
+          </w:p>
+        </w:tc>
+        <w:tc>
+          <w:tcPr>
+            <w:tcW w:w="1559" w:type="dxa"/>
+            <w:gridSpan w:val="9"/>
+            <w:tcBorders>
+              <w:top w:val="single" w:sz="4" w:space="0" w:color="auto"/>
+              <w:left w:val="single" w:sz="4" w:space="0" w:color="auto"/>
+              <w:bottom w:val="single" w:sz="4" w:space="0" w:color="auto"/>
+              <w:right w:val="single" w:sz="4" w:space="0" w:color="auto"/>
+            </w:tcBorders>
+            <w:vAlign w:val="center"/>
+          </w:tcPr>
+          <w:p>
+            <w:pPr>
+              <w:rPr>
+                <w:lang w:val="en-US"/>
+              </w:rPr>
+            </w:pPr>
+            <w:r>
+              <w:t>локализация:</w:t>
+            </w:r>
+          </w:p>
+        </w:tc>
+        <w:tc>
+          <w:tcPr>
+            <w:tcW w:w="3555" w:type="dxa"/>
             <w:gridSpan w:val="11"/>
-            <w:tcBorders>
-              <w:top w:val="single" w:sz="4" w:space="0" w:color="auto"/>
-              <w:left w:val="single" w:sz="4" w:space="0" w:color="auto"/>
-              <w:bottom w:val="single" w:sz="4" w:space="0" w:color="auto"/>
-              <w:right w:val="single" w:sz="4" w:space="0" w:color="auto"/>
-            </w:tcBorders>
-            <w:vAlign w:val="center"/>
-          </w:tcPr>
-          <w:p>
-            <w:pPr>
-              <w:rPr>
-                <w:lang w:val="en-US"/>
-              </w:rPr>
-            </w:pPr>
-            <w:r>
-              <w:rPr>
-                <w:lang w:val="en-US"/>
-              </w:rPr>
-              <w:t>{d30}</w:t>
-            </w:r>
-          </w:p>
-        </w:tc>
-        <w:tc>
-          <w:tcPr>
-            <w:tcW w:w="2415" w:type="dxa"/>
-            <w:gridSpan w:val="21"/>
-            <w:tcBorders>
-              <w:top w:val="single" w:sz="4" w:space="0" w:color="auto"/>
-              <w:left w:val="single" w:sz="4" w:space="0" w:color="auto"/>
-              <w:bottom w:val="single" w:sz="4" w:space="0" w:color="auto"/>
-              <w:right w:val="single" w:sz="4" w:space="0" w:color="auto"/>
-            </w:tcBorders>
-            <w:vAlign w:val="center"/>
-          </w:tcPr>
-          <w:p>
-            <w:pPr>
-              <w:rPr>
-                <w:lang w:val="en-US"/>
-              </w:rPr>
-            </w:pPr>
-            <w:r>
-              <w:rPr>
-                <w:lang w:val="en-US"/>
-              </w:rPr>
-              <w:t>{d31}</w:t>
-            </w:r>
-          </w:p>
-        </w:tc>
-        <w:tc>
-          <w:tcPr>
-            <w:tcW w:w="1559" w:type="dxa"/>
-            <w:gridSpan w:val="10"/>
-            <w:tcBorders>
-              <w:top w:val="single" w:sz="4" w:space="0" w:color="auto"/>
-              <w:left w:val="single" w:sz="4" w:space="0" w:color="auto"/>
-              <w:bottom w:val="single" w:sz="4" w:space="0" w:color="auto"/>
-              <w:right w:val="single" w:sz="4" w:space="0" w:color="auto"/>
-            </w:tcBorders>
-            <w:vAlign w:val="center"/>
-          </w:tcPr>
-          <w:p>
-            <w:pPr>
-              <w:rPr>
-                <w:lang w:val="en-US"/>
-              </w:rPr>
-            </w:pPr>
-            <w:r>
-              <w:t>локализация:</w:t>
-            </w:r>
-          </w:p>
-        </w:tc>
-        <w:tc>
-          <w:tcPr>
-            <w:tcW w:w="3555" w:type="dxa"/>
-            <w:gridSpan w:val="10"/>
             <w:tcBorders>
               <w:top w:val="single" w:sz="4" w:space="0" w:color="auto"/>
               <w:left w:val="single" w:sz="4" w:space="0" w:color="auto"/>
@@ -4167,7 +4139,7 @@
         <w:tc>
           <w:tcPr>
             <w:tcW w:w="3832" w:type="dxa"/>
-            <w:gridSpan w:val="32"/>
+            <w:gridSpan w:val="35"/>
             <w:tcBorders>
               <w:top w:val="single" w:sz="4" w:space="0" w:color="auto"/>
               <w:left w:val="single" w:sz="4" w:space="0" w:color="auto"/>
@@ -4193,7 +4165,7 @@
         <w:tc>
           <w:tcPr>
             <w:tcW w:w="1559" w:type="dxa"/>
-            <w:gridSpan w:val="10"/>
+            <w:gridSpan w:val="9"/>
             <w:tcBorders>
               <w:top w:val="single" w:sz="4" w:space="0" w:color="auto"/>
               <w:left w:val="single" w:sz="4" w:space="0" w:color="auto"/>
@@ -4222,7 +4194,7 @@
         <w:tc>
           <w:tcPr>
             <w:tcW w:w="3555" w:type="dxa"/>
-            <w:gridSpan w:val="10"/>
+            <w:gridSpan w:val="11"/>
             <w:tcBorders>
               <w:top w:val="single" w:sz="4" w:space="0" w:color="auto"/>
               <w:left w:val="single" w:sz="4" w:space="0" w:color="auto"/>
@@ -4268,7 +4240,7 @@
         <w:tc>
           <w:tcPr>
             <w:tcW w:w="8946" w:type="dxa"/>
-            <w:gridSpan w:val="52"/>
+            <w:gridSpan w:val="55"/>
             <w:tcBorders>
               <w:top w:val="single" w:sz="4" w:space="0" w:color="auto"/>
               <w:left w:val="single" w:sz="4" w:space="0" w:color="auto"/>
@@ -4296,7 +4268,7 @@
         <w:tc>
           <w:tcPr>
             <w:tcW w:w="10996" w:type="dxa"/>
-            <w:gridSpan w:val="64"/>
+            <w:gridSpan w:val="67"/>
             <w:tcBorders>
               <w:top w:val="single" w:sz="4" w:space="0" w:color="auto"/>
               <w:left w:val="nil"/>
@@ -4380,7 +4352,7 @@
         <w:tc>
           <w:tcPr>
             <w:tcW w:w="1422" w:type="dxa"/>
-            <w:gridSpan w:val="12"/>
+            <w:gridSpan w:val="14"/>
             <w:tcBorders>
               <w:top w:val="single" w:sz="4" w:space="0" w:color="auto"/>
               <w:left w:val="single" w:sz="4" w:space="0" w:color="auto"/>
@@ -4412,7 +4384,7 @@
         <w:tc>
           <w:tcPr>
             <w:tcW w:w="1423" w:type="dxa"/>
-            <w:gridSpan w:val="12"/>
+            <w:gridSpan w:val="13"/>
             <w:tcBorders>
               <w:top w:val="single" w:sz="4" w:space="0" w:color="auto"/>
               <w:left w:val="single" w:sz="4" w:space="0" w:color="auto"/>
@@ -4555,7 +4527,7 @@
         <w:tc>
           <w:tcPr>
             <w:tcW w:w="855" w:type="dxa"/>
-            <w:gridSpan w:val="8"/>
+            <w:gridSpan w:val="9"/>
             <w:tcBorders>
               <w:top w:val="single" w:sz="4" w:space="0" w:color="auto"/>
               <w:left w:val="single" w:sz="4" w:space="0" w:color="auto"/>
@@ -4582,7 +4554,7 @@
         <w:tc>
           <w:tcPr>
             <w:tcW w:w="567" w:type="dxa"/>
-            <w:gridSpan w:val="4"/>
+            <w:gridSpan w:val="5"/>
             <w:tcBorders>
               <w:top w:val="single" w:sz="4" w:space="0" w:color="auto"/>
               <w:left w:val="single" w:sz="4" w:space="0" w:color="auto"/>
@@ -4635,7 +4607,7 @@
         <w:tc>
           <w:tcPr>
             <w:tcW w:w="567" w:type="dxa"/>
-            <w:gridSpan w:val="5"/>
+            <w:gridSpan w:val="6"/>
             <w:tcBorders>
               <w:top w:val="single" w:sz="4" w:space="0" w:color="auto"/>
               <w:left w:val="single" w:sz="4" w:space="0" w:color="auto"/>
@@ -4743,7 +4715,7 @@
         <w:tc>
           <w:tcPr>
             <w:tcW w:w="10996" w:type="dxa"/>
-            <w:gridSpan w:val="64"/>
+            <w:gridSpan w:val="67"/>
             <w:tcBorders>
               <w:top w:val="single" w:sz="4" w:space="0" w:color="auto"/>
               <w:left w:val="nil"/>
@@ -4788,7 +4760,7 @@
         <w:tc>
           <w:tcPr>
             <w:tcW w:w="2273" w:type="dxa"/>
-            <w:gridSpan w:val="18"/>
+            <w:gridSpan w:val="20"/>
             <w:tcBorders>
               <w:top w:val="single" w:sz="4" w:space="0" w:color="auto"/>
               <w:left w:val="single" w:sz="4" w:space="0" w:color="auto"/>
@@ -4814,7 +4786,7 @@
         <w:tc>
           <w:tcPr>
             <w:tcW w:w="6373" w:type="dxa"/>
-            <w:gridSpan w:val="31"/>
+            <w:gridSpan w:val="32"/>
             <w:vMerge w:val="restart"/>
             <w:tcBorders>
               <w:top w:val="single" w:sz="4" w:space="0" w:color="auto"/>
@@ -4825,11 +4797,9 @@
             <w:vAlign w:val="center"/>
           </w:tcPr>
           <w:p>
-            <w:proofErr w:type="gramStart"/>
             <w:r>
               <w:t>в/в за 40 мин до окончания ГД дробно медленно</w:t>
             </w:r>
-            <w:proofErr w:type="gramEnd"/>
           </w:p>
         </w:tc>
       </w:tr>
@@ -4890,7 +4860,7 @@
         <w:tc>
           <w:tcPr>
             <w:tcW w:w="1276" w:type="dxa"/>
-            <w:gridSpan w:val="9"/>
+            <w:gridSpan w:val="10"/>
             <w:tcBorders>
               <w:top w:val="single" w:sz="4" w:space="0" w:color="auto"/>
               <w:left w:val="single" w:sz="4" w:space="0" w:color="auto"/>
@@ -4917,7 +4887,7 @@
         <w:tc>
           <w:tcPr>
             <w:tcW w:w="997" w:type="dxa"/>
-            <w:gridSpan w:val="9"/>
+            <w:gridSpan w:val="10"/>
             <w:tcBorders>
               <w:top w:val="single" w:sz="4" w:space="0" w:color="auto"/>
               <w:left w:val="single" w:sz="4" w:space="0" w:color="auto"/>
@@ -4943,7 +4913,7 @@
         <w:tc>
           <w:tcPr>
             <w:tcW w:w="6373" w:type="dxa"/>
-            <w:gridSpan w:val="31"/>
+            <w:gridSpan w:val="32"/>
             <w:vMerge/>
             <w:tcBorders>
               <w:top w:val="single" w:sz="4" w:space="0" w:color="auto"/>
@@ -4986,7 +4956,6 @@
               </w:rPr>
               <w:t>-</w:t>
             </w:r>
-            <w:proofErr w:type="gramStart"/>
             <w:r>
               <w:rPr>
                 <w:i/>
@@ -4994,13 +4963,12 @@
               </w:rPr>
               <w:t>C</w:t>
             </w:r>
-            <w:proofErr w:type="gramEnd"/>
           </w:p>
         </w:tc>
         <w:tc>
           <w:tcPr>
             <w:tcW w:w="2273" w:type="dxa"/>
-            <w:gridSpan w:val="18"/>
+            <w:gridSpan w:val="20"/>
             <w:tcBorders>
               <w:top w:val="single" w:sz="4" w:space="0" w:color="auto"/>
               <w:left w:val="single" w:sz="4" w:space="0" w:color="auto"/>
@@ -5022,7 +4990,6 @@
               </w:rPr>
               <w:t>-</w:t>
             </w:r>
-            <w:proofErr w:type="gramStart"/>
             <w:r>
               <w:rPr>
                 <w:i/>
@@ -5030,7 +4997,6 @@
               </w:rPr>
               <w:t>B</w:t>
             </w:r>
-            <w:proofErr w:type="gramEnd"/>
             <w:r>
               <w:t xml:space="preserve">  </w:t>
             </w:r>
@@ -5054,7 +5020,7 @@
         <w:tc>
           <w:tcPr>
             <w:tcW w:w="6373" w:type="dxa"/>
-            <w:gridSpan w:val="31"/>
+            <w:gridSpan w:val="32"/>
             <w:vMerge w:val="restart"/>
             <w:tcBorders>
               <w:top w:val="single" w:sz="4" w:space="0" w:color="auto"/>
@@ -5069,12 +5035,10 @@
               <w:t xml:space="preserve">в/в </w:t>
             </w:r>
             <w:proofErr w:type="spellStart"/>
-            <w:proofErr w:type="gramStart"/>
             <w:r>
               <w:t>в</w:t>
             </w:r>
             <w:proofErr w:type="spellEnd"/>
-            <w:proofErr w:type="gramEnd"/>
             <w:r>
               <w:t xml:space="preserve"> конце ГД</w:t>
             </w:r>
@@ -5138,7 +5102,7 @@
         <w:tc>
           <w:tcPr>
             <w:tcW w:w="2273" w:type="dxa"/>
-            <w:gridSpan w:val="18"/>
+            <w:gridSpan w:val="20"/>
             <w:tcBorders>
               <w:top w:val="single" w:sz="4" w:space="0" w:color="auto"/>
               <w:left w:val="single" w:sz="4" w:space="0" w:color="auto"/>
@@ -5165,7 +5129,7 @@
         <w:tc>
           <w:tcPr>
             <w:tcW w:w="6373" w:type="dxa"/>
-            <w:gridSpan w:val="31"/>
+            <w:gridSpan w:val="32"/>
             <w:vMerge/>
             <w:tcBorders>
               <w:top w:val="single" w:sz="4" w:space="0" w:color="auto"/>
@@ -5182,7 +5146,7 @@
         <w:tc>
           <w:tcPr>
             <w:tcW w:w="10996" w:type="dxa"/>
-            <w:gridSpan w:val="64"/>
+            <w:gridSpan w:val="67"/>
             <w:tcBorders>
               <w:top w:val="single" w:sz="4" w:space="0" w:color="7D7D7D"/>
               <w:left w:val="nil"/>
@@ -5205,7 +5169,7 @@
         <w:tc>
           <w:tcPr>
             <w:tcW w:w="10996" w:type="dxa"/>
-            <w:gridSpan w:val="64"/>
+            <w:gridSpan w:val="67"/>
             <w:tcBorders>
               <w:top w:val="single" w:sz="4" w:space="0" w:color="7D7D7D"/>
               <w:left w:val="nil"/>
@@ -5273,7 +5237,7 @@
         <w:tc>
           <w:tcPr>
             <w:tcW w:w="1283" w:type="dxa"/>
-            <w:gridSpan w:val="13"/>
+            <w:gridSpan w:val="14"/>
             <w:tcBorders>
               <w:top w:val="single" w:sz="4" w:space="0" w:color="auto"/>
               <w:left w:val="single" w:sz="4" w:space="0" w:color="auto"/>
@@ -5299,7 +5263,7 @@
         <w:tc>
           <w:tcPr>
             <w:tcW w:w="1134" w:type="dxa"/>
-            <w:gridSpan w:val="8"/>
+            <w:gridSpan w:val="9"/>
             <w:tcBorders>
               <w:top w:val="single" w:sz="4" w:space="0" w:color="auto"/>
               <w:left w:val="single" w:sz="4" w:space="0" w:color="auto"/>
@@ -5317,7 +5281,7 @@
         <w:tc>
           <w:tcPr>
             <w:tcW w:w="1276" w:type="dxa"/>
-            <w:gridSpan w:val="11"/>
+            <w:gridSpan w:val="12"/>
             <w:tcBorders>
               <w:top w:val="single" w:sz="4" w:space="0" w:color="auto"/>
               <w:left w:val="single" w:sz="4" w:space="0" w:color="auto"/>
@@ -5343,7 +5307,7 @@
         <w:tc>
           <w:tcPr>
             <w:tcW w:w="576" w:type="dxa"/>
-            <w:gridSpan w:val="5"/>
+            <w:gridSpan w:val="6"/>
             <w:tcBorders>
               <w:top w:val="single" w:sz="4" w:space="0" w:color="auto"/>
               <w:left w:val="single" w:sz="4" w:space="0" w:color="auto"/>
@@ -5361,7 +5325,7 @@
         <w:tc>
           <w:tcPr>
             <w:tcW w:w="1985" w:type="dxa"/>
-            <w:gridSpan w:val="12"/>
+            <w:gridSpan w:val="10"/>
             <w:tcBorders>
               <w:top w:val="single" w:sz="4" w:space="0" w:color="auto"/>
               <w:left w:val="single" w:sz="4" w:space="0" w:color="auto"/>
@@ -5405,7 +5369,7 @@
         <w:tc>
           <w:tcPr>
             <w:tcW w:w="2100" w:type="dxa"/>
-            <w:gridSpan w:val="3"/>
+            <w:gridSpan w:val="4"/>
             <w:tcBorders>
               <w:top w:val="single" w:sz="4" w:space="0" w:color="auto"/>
               <w:left w:val="single" w:sz="4" w:space="0" w:color="auto"/>
@@ -5433,7 +5397,7 @@
         <w:tc>
           <w:tcPr>
             <w:tcW w:w="10996" w:type="dxa"/>
-            <w:gridSpan w:val="64"/>
+            <w:gridSpan w:val="67"/>
             <w:tcBorders>
               <w:top w:val="single" w:sz="4" w:space="0" w:color="auto"/>
               <w:left w:val="nil"/>
@@ -5494,7 +5458,7 @@
         <w:tc>
           <w:tcPr>
             <w:tcW w:w="1283" w:type="dxa"/>
-            <w:gridSpan w:val="13"/>
+            <w:gridSpan w:val="14"/>
             <w:tcBorders>
               <w:top w:val="single" w:sz="4" w:space="0" w:color="auto"/>
               <w:left w:val="single" w:sz="4" w:space="0" w:color="auto"/>
@@ -5520,7 +5484,7 @@
         <w:tc>
           <w:tcPr>
             <w:tcW w:w="1991" w:type="dxa"/>
-            <w:gridSpan w:val="15"/>
+            <w:gridSpan w:val="16"/>
             <w:tcBorders>
               <w:top w:val="single" w:sz="4" w:space="0" w:color="auto"/>
               <w:left w:val="single" w:sz="4" w:space="0" w:color="auto"/>
@@ -5556,7 +5520,7 @@
         <w:tc>
           <w:tcPr>
             <w:tcW w:w="1277" w:type="dxa"/>
-            <w:gridSpan w:val="11"/>
+            <w:gridSpan w:val="12"/>
             <w:tcBorders>
               <w:top w:val="single" w:sz="4" w:space="0" w:color="auto"/>
               <w:left w:val="single" w:sz="4" w:space="0" w:color="auto"/>
@@ -5582,7 +5546,7 @@
         <w:tc>
           <w:tcPr>
             <w:tcW w:w="1703" w:type="dxa"/>
-            <w:gridSpan w:val="10"/>
+            <w:gridSpan w:val="9"/>
             <w:tcBorders>
               <w:top w:val="single" w:sz="4" w:space="0" w:color="auto"/>
               <w:left w:val="single" w:sz="4" w:space="0" w:color="auto"/>
@@ -5613,7 +5577,7 @@
         <w:tc>
           <w:tcPr>
             <w:tcW w:w="2951" w:type="dxa"/>
-            <w:gridSpan w:val="7"/>
+            <w:gridSpan w:val="8"/>
             <w:tcBorders>
               <w:top w:val="single" w:sz="4" w:space="0" w:color="auto"/>
               <w:left w:val="single" w:sz="4" w:space="0" w:color="auto"/>
@@ -5665,7 +5629,7 @@
         <w:tc>
           <w:tcPr>
             <w:tcW w:w="1283" w:type="dxa"/>
-            <w:gridSpan w:val="13"/>
+            <w:gridSpan w:val="14"/>
             <w:tcBorders>
               <w:top w:val="single" w:sz="4" w:space="0" w:color="auto"/>
               <w:left w:val="single" w:sz="4" w:space="0" w:color="auto"/>
@@ -5691,7 +5655,7 @@
         <w:tc>
           <w:tcPr>
             <w:tcW w:w="1991" w:type="dxa"/>
-            <w:gridSpan w:val="15"/>
+            <w:gridSpan w:val="16"/>
             <w:tcBorders>
               <w:top w:val="single" w:sz="4" w:space="0" w:color="auto"/>
               <w:left w:val="single" w:sz="4" w:space="0" w:color="auto"/>
@@ -5715,7 +5679,7 @@
         <w:tc>
           <w:tcPr>
             <w:tcW w:w="1277" w:type="dxa"/>
-            <w:gridSpan w:val="11"/>
+            <w:gridSpan w:val="12"/>
             <w:tcBorders>
               <w:top w:val="single" w:sz="4" w:space="0" w:color="auto"/>
               <w:left w:val="single" w:sz="4" w:space="0" w:color="auto"/>
@@ -5741,7 +5705,7 @@
         <w:tc>
           <w:tcPr>
             <w:tcW w:w="1703" w:type="dxa"/>
-            <w:gridSpan w:val="10"/>
+            <w:gridSpan w:val="9"/>
             <w:tcBorders>
               <w:top w:val="single" w:sz="4" w:space="0" w:color="auto"/>
               <w:left w:val="single" w:sz="4" w:space="0" w:color="auto"/>
@@ -5766,7 +5730,7 @@
         <w:tc>
           <w:tcPr>
             <w:tcW w:w="2951" w:type="dxa"/>
-            <w:gridSpan w:val="7"/>
+            <w:gridSpan w:val="8"/>
             <w:tcBorders>
               <w:top w:val="single" w:sz="4" w:space="0" w:color="auto"/>
               <w:left w:val="single" w:sz="4" w:space="0" w:color="auto"/>
@@ -5794,7 +5758,7 @@
         <w:tc>
           <w:tcPr>
             <w:tcW w:w="10996" w:type="dxa"/>
-            <w:gridSpan w:val="64"/>
+            <w:gridSpan w:val="67"/>
             <w:tcBorders>
               <w:top w:val="single" w:sz="4" w:space="0" w:color="auto"/>
               <w:left w:val="nil"/>
@@ -5846,7 +5810,7 @@
         <w:tc>
           <w:tcPr>
             <w:tcW w:w="3684" w:type="dxa"/>
-            <w:gridSpan w:val="31"/>
+            <w:gridSpan w:val="34"/>
             <w:tcBorders>
               <w:top w:val="single" w:sz="4" w:space="0" w:color="auto"/>
               <w:left w:val="single" w:sz="4" w:space="0" w:color="auto"/>
@@ -5864,53 +5828,43 @@
                 <w:lang w:val="en-US"/>
               </w:rPr>
             </w:pPr>
-            <w:proofErr w:type="spellStart"/>
             <w:r>
               <w:rPr>
                 <w:b/>
                 <w:i/>
                 <w:lang w:val="en-US"/>
               </w:rPr>
-              <w:t>Ca</w:t>
-            </w:r>
-            <w:proofErr w:type="spellEnd"/>
-            <w:r>
+              <w:t>Ca++</w:t>
+            </w:r>
+          </w:p>
+        </w:tc>
+        <w:tc>
+          <w:tcPr>
+            <w:tcW w:w="2749" w:type="dxa"/>
+            <w:gridSpan w:val="17"/>
+            <w:tcBorders>
+              <w:top w:val="single" w:sz="4" w:space="0" w:color="auto"/>
+              <w:left w:val="single" w:sz="4" w:space="0" w:color="auto"/>
+              <w:bottom w:val="single" w:sz="4" w:space="0" w:color="auto"/>
+              <w:right w:val="single" w:sz="4" w:space="0" w:color="auto"/>
+            </w:tcBorders>
+            <w:vAlign w:val="center"/>
+          </w:tcPr>
+          <w:p>
+            <w:pPr>
+              <w:jc w:val="center"/>
               <w:rPr>
                 <w:b/>
                 <w:i/>
                 <w:lang w:val="en-US"/>
               </w:rPr>
-              <w:t>++</w:t>
-            </w:r>
-          </w:p>
-        </w:tc>
-        <w:tc>
-          <w:tcPr>
-            <w:tcW w:w="2749" w:type="dxa"/>
-            <w:gridSpan w:val="18"/>
-            <w:tcBorders>
-              <w:top w:val="single" w:sz="4" w:space="0" w:color="auto"/>
-              <w:left w:val="single" w:sz="4" w:space="0" w:color="auto"/>
-              <w:bottom w:val="single" w:sz="4" w:space="0" w:color="auto"/>
-              <w:right w:val="single" w:sz="4" w:space="0" w:color="auto"/>
-            </w:tcBorders>
-            <w:vAlign w:val="center"/>
-          </w:tcPr>
-          <w:p>
-            <w:pPr>
-              <w:jc w:val="center"/>
+            </w:pPr>
+            <w:r>
               <w:rPr>
                 <w:b/>
                 <w:i/>
                 <w:lang w:val="en-US"/>
               </w:rPr>
-            </w:pPr>
-            <w:r>
-              <w:rPr>
-                <w:b/>
-                <w:i/>
-                <w:lang w:val="en-US"/>
-              </w:rPr>
               <w:t>K+</w:t>
             </w:r>
           </w:p>
@@ -5918,7 +5872,7 @@
         <w:tc>
           <w:tcPr>
             <w:tcW w:w="2755" w:type="dxa"/>
-            <w:gridSpan w:val="5"/>
+            <w:gridSpan w:val="6"/>
             <w:tcBorders>
               <w:top w:val="single" w:sz="4" w:space="0" w:color="auto"/>
               <w:left w:val="single" w:sz="4" w:space="0" w:color="auto"/>
@@ -5973,7 +5927,7 @@
         <w:tc>
           <w:tcPr>
             <w:tcW w:w="3684" w:type="dxa"/>
-            <w:gridSpan w:val="31"/>
+            <w:gridSpan w:val="34"/>
             <w:tcBorders>
               <w:top w:val="single" w:sz="4" w:space="0" w:color="auto"/>
               <w:left w:val="single" w:sz="4" w:space="0" w:color="auto"/>
@@ -6000,7 +5954,7 @@
         <w:tc>
           <w:tcPr>
             <w:tcW w:w="2749" w:type="dxa"/>
-            <w:gridSpan w:val="18"/>
+            <w:gridSpan w:val="17"/>
             <w:tcBorders>
               <w:top w:val="single" w:sz="4" w:space="0" w:color="auto"/>
               <w:left w:val="single" w:sz="4" w:space="0" w:color="auto"/>
@@ -6027,7 +5981,7 @@
         <w:tc>
           <w:tcPr>
             <w:tcW w:w="2755" w:type="dxa"/>
-            <w:gridSpan w:val="5"/>
+            <w:gridSpan w:val="6"/>
             <w:tcBorders>
               <w:top w:val="single" w:sz="4" w:space="0" w:color="auto"/>
               <w:left w:val="single" w:sz="4" w:space="0" w:color="auto"/>
@@ -6083,7 +6037,7 @@
         <w:tc>
           <w:tcPr>
             <w:tcW w:w="9188" w:type="dxa"/>
-            <w:gridSpan w:val="54"/>
+            <w:gridSpan w:val="57"/>
             <w:tcBorders>
               <w:top w:val="single" w:sz="4" w:space="0" w:color="auto"/>
               <w:left w:val="single" w:sz="4" w:space="0" w:color="auto"/>
@@ -6112,7 +6066,7 @@
         <w:tc>
           <w:tcPr>
             <w:tcW w:w="10996" w:type="dxa"/>
-            <w:gridSpan w:val="64"/>
+            <w:gridSpan w:val="67"/>
             <w:tcBorders>
               <w:top w:val="single" w:sz="4" w:space="0" w:color="auto"/>
               <w:left w:val="nil"/>
@@ -6146,7 +6100,6 @@
             <w:vAlign w:val="center"/>
           </w:tcPr>
           <w:p>
-            <w:bookmarkStart w:id="0" w:name="_GoBack" w:colFirst="0" w:colLast="1"/>
             <w:r>
               <w:rPr>
                 <w:b/>
@@ -6161,7 +6114,7 @@
         <w:tc>
           <w:tcPr>
             <w:tcW w:w="709" w:type="dxa"/>
-            <w:gridSpan w:val="5"/>
+            <w:gridSpan w:val="6"/>
             <w:tcBorders>
               <w:top w:val="single" w:sz="4" w:space="0" w:color="auto"/>
               <w:left w:val="single" w:sz="4" w:space="0" w:color="auto"/>
@@ -6187,7 +6140,7 @@
         <w:tc>
           <w:tcPr>
             <w:tcW w:w="1303" w:type="dxa"/>
-            <w:gridSpan w:val="12"/>
+            <w:gridSpan w:val="13"/>
             <w:tcBorders>
               <w:top w:val="single" w:sz="4" w:space="0" w:color="auto"/>
               <w:left w:val="single" w:sz="4" w:space="0" w:color="auto"/>
@@ -6205,7 +6158,7 @@
         <w:tc>
           <w:tcPr>
             <w:tcW w:w="6319" w:type="dxa"/>
-            <w:gridSpan w:val="30"/>
+            <w:gridSpan w:val="31"/>
             <w:tcBorders>
               <w:top w:val="single" w:sz="4" w:space="0" w:color="auto"/>
               <w:left w:val="single" w:sz="4" w:space="0" w:color="auto"/>
@@ -6254,7 +6207,7 @@
         <w:tc>
           <w:tcPr>
             <w:tcW w:w="709" w:type="dxa"/>
-            <w:gridSpan w:val="5"/>
+            <w:gridSpan w:val="6"/>
             <w:tcBorders>
               <w:top w:val="single" w:sz="4" w:space="0" w:color="auto"/>
               <w:left w:val="single" w:sz="4" w:space="0" w:color="auto"/>
@@ -6280,7 +6233,7 @@
         <w:tc>
           <w:tcPr>
             <w:tcW w:w="4677" w:type="dxa"/>
-            <w:gridSpan w:val="36"/>
+            <w:gridSpan w:val="37"/>
             <w:tcBorders>
               <w:top w:val="single" w:sz="4" w:space="0" w:color="auto"/>
               <w:left w:val="single" w:sz="4" w:space="0" w:color="auto"/>
@@ -6298,7 +6251,7 @@
         <w:tc>
           <w:tcPr>
             <w:tcW w:w="2945" w:type="dxa"/>
-            <w:gridSpan w:val="6"/>
+            <w:gridSpan w:val="7"/>
             <w:tcBorders>
               <w:top w:val="single" w:sz="4" w:space="0" w:color="auto"/>
               <w:left w:val="single" w:sz="4" w:space="0" w:color="auto"/>
@@ -6344,7 +6297,7 @@
         <w:tc>
           <w:tcPr>
             <w:tcW w:w="8331" w:type="dxa"/>
-            <w:gridSpan w:val="47"/>
+            <w:gridSpan w:val="50"/>
             <w:tcBorders>
               <w:top w:val="single" w:sz="4" w:space="0" w:color="auto"/>
               <w:left w:val="single" w:sz="4" w:space="0" w:color="auto"/>
@@ -6368,12 +6321,11 @@
           </w:p>
         </w:tc>
       </w:tr>
-      <w:bookmarkEnd w:id="0"/>
       <w:tr>
         <w:tc>
           <w:tcPr>
             <w:tcW w:w="10996" w:type="dxa"/>
-            <w:gridSpan w:val="64"/>
+            <w:gridSpan w:val="67"/>
             <w:tcBorders>
               <w:top w:val="single" w:sz="4" w:space="0" w:color="auto"/>
               <w:left w:val="nil"/>
@@ -6407,7 +6359,7 @@
         <w:tc>
           <w:tcPr>
             <w:tcW w:w="2418" w:type="dxa"/>
-            <w:gridSpan w:val="20"/>
+            <w:gridSpan w:val="21"/>
             <w:tcBorders>
               <w:top w:val="nil"/>
               <w:left w:val="nil"/>
@@ -6421,7 +6373,7 @@
         <w:tc>
           <w:tcPr>
             <w:tcW w:w="1126" w:type="dxa"/>
-            <w:gridSpan w:val="10"/>
+            <w:gridSpan w:val="11"/>
             <w:tcBorders>
               <w:top w:val="nil"/>
               <w:left w:val="nil"/>
@@ -6471,7 +6423,7 @@
         <w:tc>
           <w:tcPr>
             <w:tcW w:w="2945" w:type="dxa"/>
-            <w:gridSpan w:val="6"/>
+            <w:gridSpan w:val="7"/>
             <w:tcBorders>
               <w:top w:val="nil"/>
               <w:left w:val="nil"/>
@@ -6500,7 +6452,7 @@
 </file>
 
 <file path=word/styles.xml><?xml version="1.0" encoding="utf-8"?>
-<w:styles xmlns:mc="http://schemas.openxmlformats.org/markup-compatibility/2006" xmlns:r="http://schemas.openxmlformats.org/officeDocument/2006/relationships" xmlns:w="http://schemas.openxmlformats.org/wordprocessingml/2006/main" xmlns:w14="http://schemas.microsoft.com/office/word/2010/wordml" mc:Ignorable="w14">
+<w:styles xmlns:mc="http://schemas.openxmlformats.org/markup-compatibility/2006" xmlns:r="http://schemas.openxmlformats.org/officeDocument/2006/relationships" xmlns:w="http://schemas.openxmlformats.org/wordprocessingml/2006/main" xmlns:w14="http://schemas.microsoft.com/office/word/2010/wordml" xmlns:w15="http://schemas.microsoft.com/office/word/2012/wordml" xmlns:w16se="http://schemas.microsoft.com/office/word/2015/wordml/symex" mc:Ignorable="w14 w15 w16se">
   <w:docDefaults>
     <w:rPrDefault>
       <w:rPr>
@@ -6516,144 +6468,378 @@
       </w:pPr>
     </w:pPrDefault>
   </w:docDefaults>
-  <w:latentStyles w:defLockedState="0" w:defUIPriority="99" w:defSemiHidden="1" w:defUnhideWhenUsed="1" w:defQFormat="0" w:count="267">
-    <w:lsdException w:name="Normal" w:semiHidden="0" w:uiPriority="0" w:unhideWhenUsed="0" w:qFormat="1"/>
-    <w:lsdException w:name="heading 1" w:semiHidden="0" w:uiPriority="9" w:unhideWhenUsed="0" w:qFormat="1"/>
-    <w:lsdException w:name="heading 2" w:uiPriority="9" w:qFormat="1"/>
-    <w:lsdException w:name="heading 3" w:uiPriority="9" w:qFormat="1"/>
-    <w:lsdException w:name="heading 4" w:uiPriority="9" w:qFormat="1"/>
-    <w:lsdException w:name="heading 5" w:uiPriority="9" w:qFormat="1"/>
-    <w:lsdException w:name="heading 6" w:uiPriority="9" w:qFormat="1"/>
-    <w:lsdException w:name="heading 7" w:uiPriority="9" w:qFormat="1"/>
-    <w:lsdException w:name="heading 8" w:uiPriority="9" w:qFormat="1"/>
-    <w:lsdException w:name="heading 9" w:uiPriority="9" w:qFormat="1"/>
-    <w:lsdException w:name="toc 1" w:uiPriority="39"/>
-    <w:lsdException w:name="toc 2" w:uiPriority="39"/>
-    <w:lsdException w:name="toc 3" w:uiPriority="39"/>
-    <w:lsdException w:name="toc 4" w:uiPriority="39"/>
-    <w:lsdException w:name="toc 5" w:uiPriority="39"/>
-    <w:lsdException w:name="toc 6" w:uiPriority="39"/>
-    <w:lsdException w:name="toc 7" w:uiPriority="39"/>
-    <w:lsdException w:name="toc 8" w:uiPriority="39"/>
-    <w:lsdException w:name="toc 9" w:uiPriority="39"/>
-    <w:lsdException w:name="caption" w:uiPriority="35" w:qFormat="1"/>
-    <w:lsdException w:name="Title" w:semiHidden="0" w:uiPriority="10" w:unhideWhenUsed="0" w:qFormat="1"/>
-    <w:lsdException w:name="Default Paragraph Font" w:uiPriority="1"/>
-    <w:lsdException w:name="Subtitle" w:semiHidden="0" w:uiPriority="11" w:unhideWhenUsed="0" w:qFormat="1"/>
-    <w:lsdException w:name="Strong" w:semiHidden="0" w:uiPriority="22" w:unhideWhenUsed="0" w:qFormat="1"/>
-    <w:lsdException w:name="Emphasis" w:semiHidden="0" w:uiPriority="20" w:unhideWhenUsed="0" w:qFormat="1"/>
-    <w:lsdException w:name="Table Grid" w:semiHidden="0" w:uiPriority="59" w:unhideWhenUsed="0"/>
-    <w:lsdException w:name="Placeholder Text" w:unhideWhenUsed="0"/>
-    <w:lsdException w:name="No Spacing" w:semiHidden="0" w:uiPriority="1" w:unhideWhenUsed="0" w:qFormat="1"/>
-    <w:lsdException w:name="Light Shading" w:semiHidden="0" w:uiPriority="60" w:unhideWhenUsed="0"/>
-    <w:lsdException w:name="Light List" w:semiHidden="0" w:uiPriority="61" w:unhideWhenUsed="0"/>
-    <w:lsdException w:name="Light Grid" w:semiHidden="0" w:uiPriority="62" w:unhideWhenUsed="0"/>
-    <w:lsdException w:name="Medium Shading 1" w:semiHidden="0" w:uiPriority="63" w:unhideWhenUsed="0"/>
-    <w:lsdException w:name="Medium Shading 2" w:semiHidden="0" w:uiPriority="64" w:unhideWhenUsed="0"/>
-    <w:lsdException w:name="Medium List 1" w:semiHidden="0" w:uiPriority="65" w:unhideWhenUsed="0"/>
-    <w:lsdException w:name="Medium List 2" w:semiHidden="0" w:uiPriority="66" w:unhideWhenUsed="0"/>
-    <w:lsdException w:name="Medium Grid 1" w:semiHidden="0" w:uiPriority="67" w:unhideWhenUsed="0"/>
-    <w:lsdException w:name="Medium Grid 2" w:semiHidden="0" w:uiPriority="68" w:unhideWhenUsed="0"/>
-    <w:lsdException w:name="Medium Grid 3" w:semiHidden="0" w:uiPriority="69" w:unhideWhenUsed="0"/>
-    <w:lsdException w:name="Dark List" w:semiHidden="0" w:uiPriority="70" w:unhideWhenUsed="0"/>
-    <w:lsdException w:name="Colorful Shading" w:semiHidden="0" w:uiPriority="71" w:unhideWhenUsed="0"/>
-    <w:lsdException w:name="Colorful List" w:semiHidden="0" w:uiPriority="72" w:unhideWhenUsed="0"/>
-    <w:lsdException w:name="Colorful Grid" w:semiHidden="0" w:uiPriority="73" w:unhideWhenUsed="0"/>
-    <w:lsdException w:name="Light Shading Accent 1" w:semiHidden="0" w:uiPriority="60" w:unhideWhenUsed="0"/>
-    <w:lsdException w:name="Light List Accent 1" w:semiHidden="0" w:uiPriority="61" w:unhideWhenUsed="0"/>
-    <w:lsdException w:name="Light Grid Accent 1" w:semiHidden="0" w:uiPriority="62" w:unhideWhenUsed="0"/>
-    <w:lsdException w:name="Medium Shading 1 Accent 1" w:semiHidden="0" w:uiPriority="63" w:unhideWhenUsed="0"/>
-    <w:lsdException w:name="Medium Shading 2 Accent 1" w:semiHidden="0" w:uiPriority="64" w:unhideWhenUsed="0"/>
-    <w:lsdException w:name="Medium List 1 Accent 1" w:semiHidden="0" w:uiPriority="65" w:unhideWhenUsed="0"/>
-    <w:lsdException w:name="Revision" w:unhideWhenUsed="0"/>
-    <w:lsdException w:name="List Paragraph" w:semiHidden="0" w:uiPriority="34" w:unhideWhenUsed="0" w:qFormat="1"/>
-    <w:lsdException w:name="Quote" w:semiHidden="0" w:uiPriority="29" w:unhideWhenUsed="0" w:qFormat="1"/>
-    <w:lsdException w:name="Intense Quote" w:semiHidden="0" w:uiPriority="30" w:unhideWhenUsed="0" w:qFormat="1"/>
-    <w:lsdException w:name="Medium List 2 Accent 1" w:semiHidden="0" w:uiPriority="66" w:unhideWhenUsed="0"/>
-    <w:lsdException w:name="Medium Grid 1 Accent 1" w:semiHidden="0" w:uiPriority="67" w:unhideWhenUsed="0"/>
-    <w:lsdException w:name="Medium Grid 2 Accent 1" w:semiHidden="0" w:uiPriority="68" w:unhideWhenUsed="0"/>
-    <w:lsdException w:name="Medium Grid 3 Accent 1" w:semiHidden="0" w:uiPriority="69" w:unhideWhenUsed="0"/>
-    <w:lsdException w:name="Dark List Accent 1" w:semiHidden="0" w:uiPriority="70" w:unhideWhenUsed="0"/>
-    <w:lsdException w:name="Colorful Shading Accent 1" w:semiHidden="0" w:uiPriority="71" w:unhideWhenUsed="0"/>
-    <w:lsdException w:name="Colorful List Accent 1" w:semiHidden="0" w:uiPriority="72" w:unhideWhenUsed="0"/>
-    <w:lsdException w:name="Colorful Grid Accent 1" w:semiHidden="0" w:uiPriority="73" w:unhideWhenUsed="0"/>
-    <w:lsdException w:name="Light Shading Accent 2" w:semiHidden="0" w:uiPriority="60" w:unhideWhenUsed="0"/>
-    <w:lsdException w:name="Light List Accent 2" w:semiHidden="0" w:uiPriority="61" w:unhideWhenUsed="0"/>
-    <w:lsdException w:name="Light Grid Accent 2" w:semiHidden="0" w:uiPriority="62" w:unhideWhenUsed="0"/>
-    <w:lsdException w:name="Medium Shading 1 Accent 2" w:semiHidden="0" w:uiPriority="63" w:unhideWhenUsed="0"/>
-    <w:lsdException w:name="Medium Shading 2 Accent 2" w:semiHidden="0" w:uiPriority="64" w:unhideWhenUsed="0"/>
-    <w:lsdException w:name="Medium List 1 Accent 2" w:semiHidden="0" w:uiPriority="65" w:unhideWhenUsed="0"/>
-    <w:lsdException w:name="Medium List 2 Accent 2" w:semiHidden="0" w:uiPriority="66" w:unhideWhenUsed="0"/>
-    <w:lsdException w:name="Medium Grid 1 Accent 2" w:semiHidden="0" w:uiPriority="67" w:unhideWhenUsed="0"/>
-    <w:lsdException w:name="Medium Grid 2 Accent 2" w:semiHidden="0" w:uiPriority="68" w:unhideWhenUsed="0"/>
-    <w:lsdException w:name="Medium Grid 3 Accent 2" w:semiHidden="0" w:uiPriority="69" w:unhideWhenUsed="0"/>
-    <w:lsdException w:name="Dark List Accent 2" w:semiHidden="0" w:uiPriority="70" w:unhideWhenUsed="0"/>
-    <w:lsdException w:name="Colorful Shading Accent 2" w:semiHidden="0" w:uiPriority="71" w:unhideWhenUsed="0"/>
-    <w:lsdException w:name="Colorful List Accent 2" w:semiHidden="0" w:uiPriority="72" w:unhideWhenUsed="0"/>
-    <w:lsdException w:name="Colorful Grid Accent 2" w:semiHidden="0" w:uiPriority="73" w:unhideWhenUsed="0"/>
-    <w:lsdException w:name="Light Shading Accent 3" w:semiHidden="0" w:uiPriority="60" w:unhideWhenUsed="0"/>
-    <w:lsdException w:name="Light List Accent 3" w:semiHidden="0" w:uiPriority="61" w:unhideWhenUsed="0"/>
-    <w:lsdException w:name="Light Grid Accent 3" w:semiHidden="0" w:uiPriority="62" w:unhideWhenUsed="0"/>
-    <w:lsdException w:name="Medium Shading 1 Accent 3" w:semiHidden="0" w:uiPriority="63" w:unhideWhenUsed="0"/>
-    <w:lsdException w:name="Medium Shading 2 Accent 3" w:semiHidden="0" w:uiPriority="64" w:unhideWhenUsed="0"/>
-    <w:lsdException w:name="Medium List 1 Accent 3" w:semiHidden="0" w:uiPriority="65" w:unhideWhenUsed="0"/>
-    <w:lsdException w:name="Medium List 2 Accent 3" w:semiHidden="0" w:uiPriority="66" w:unhideWhenUsed="0"/>
-    <w:lsdException w:name="Medium Grid 1 Accent 3" w:semiHidden="0" w:uiPriority="67" w:unhideWhenUsed="0"/>
-    <w:lsdException w:name="Medium Grid 2 Accent 3" w:semiHidden="0" w:uiPriority="68" w:unhideWhenUsed="0"/>
-    <w:lsdException w:name="Medium Grid 3 Accent 3" w:semiHidden="0" w:uiPriority="69" w:unhideWhenUsed="0"/>
-    <w:lsdException w:name="Dark List Accent 3" w:semiHidden="0" w:uiPriority="70" w:unhideWhenUsed="0"/>
-    <w:lsdException w:name="Colorful Shading Accent 3" w:semiHidden="0" w:uiPriority="71" w:unhideWhenUsed="0"/>
-    <w:lsdException w:name="Colorful List Accent 3" w:semiHidden="0" w:uiPriority="72" w:unhideWhenUsed="0"/>
-    <w:lsdException w:name="Colorful Grid Accent 3" w:semiHidden="0" w:uiPriority="73" w:unhideWhenUsed="0"/>
-    <w:lsdException w:name="Light Shading Accent 4" w:semiHidden="0" w:uiPriority="60" w:unhideWhenUsed="0"/>
-    <w:lsdException w:name="Light List Accent 4" w:semiHidden="0" w:uiPriority="61" w:unhideWhenUsed="0"/>
-    <w:lsdException w:name="Light Grid Accent 4" w:semiHidden="0" w:uiPriority="62" w:unhideWhenUsed="0"/>
-    <w:lsdException w:name="Medium Shading 1 Accent 4" w:semiHidden="0" w:uiPriority="63" w:unhideWhenUsed="0"/>
-    <w:lsdException w:name="Medium Shading 2 Accent 4" w:semiHidden="0" w:uiPriority="64" w:unhideWhenUsed="0"/>
-    <w:lsdException w:name="Medium List 1 Accent 4" w:semiHidden="0" w:uiPriority="65" w:unhideWhenUsed="0"/>
-    <w:lsdException w:name="Medium List 2 Accent 4" w:semiHidden="0" w:uiPriority="66" w:unhideWhenUsed="0"/>
-    <w:lsdException w:name="Medium Grid 1 Accent 4" w:semiHidden="0" w:uiPriority="67" w:unhideWhenUsed="0"/>
-    <w:lsdException w:name="Medium Grid 2 Accent 4" w:semiHidden="0" w:uiPriority="68" w:unhideWhenUsed="0"/>
-    <w:lsdException w:name="Medium Grid 3 Accent 4" w:semiHidden="0" w:uiPriority="69" w:unhideWhenUsed="0"/>
-    <w:lsdException w:name="Dark List Accent 4" w:semiHidden="0" w:uiPriority="70" w:unhideWhenUsed="0"/>
-    <w:lsdException w:name="Colorful Shading Accent 4" w:semiHidden="0" w:uiPriority="71" w:unhideWhenUsed="0"/>
-    <w:lsdException w:name="Colorful List Accent 4" w:semiHidden="0" w:uiPriority="72" w:unhideWhenUsed="0"/>
-    <w:lsdException w:name="Colorful Grid Accent 4" w:semiHidden="0" w:uiPriority="73" w:unhideWhenUsed="0"/>
-    <w:lsdException w:name="Light Shading Accent 5" w:semiHidden="0" w:uiPriority="60" w:unhideWhenUsed="0"/>
-    <w:lsdException w:name="Light List Accent 5" w:semiHidden="0" w:uiPriority="61" w:unhideWhenUsed="0"/>
-    <w:lsdException w:name="Light Grid Accent 5" w:semiHidden="0" w:uiPriority="62" w:unhideWhenUsed="0"/>
-    <w:lsdException w:name="Medium Shading 1 Accent 5" w:semiHidden="0" w:uiPriority="63" w:unhideWhenUsed="0"/>
-    <w:lsdException w:name="Medium Shading 2 Accent 5" w:semiHidden="0" w:uiPriority="64" w:unhideWhenUsed="0"/>
-    <w:lsdException w:name="Medium List 1 Accent 5" w:semiHidden="0" w:uiPriority="65" w:unhideWhenUsed="0"/>
-    <w:lsdException w:name="Medium List 2 Accent 5" w:semiHidden="0" w:uiPriority="66" w:unhideWhenUsed="0"/>
-    <w:lsdException w:name="Medium Grid 1 Accent 5" w:semiHidden="0" w:uiPriority="67" w:unhideWhenUsed="0"/>
-    <w:lsdException w:name="Medium Grid 2 Accent 5" w:semiHidden="0" w:uiPriority="68" w:unhideWhenUsed="0"/>
-    <w:lsdException w:name="Medium Grid 3 Accent 5" w:semiHidden="0" w:uiPriority="69" w:unhideWhenUsed="0"/>
-    <w:lsdException w:name="Dark List Accent 5" w:semiHidden="0" w:uiPriority="70" w:unhideWhenUsed="0"/>
-    <w:lsdException w:name="Colorful Shading Accent 5" w:semiHidden="0" w:uiPriority="71" w:unhideWhenUsed="0"/>
-    <w:lsdException w:name="Colorful List Accent 5" w:semiHidden="0" w:uiPriority="72" w:unhideWhenUsed="0"/>
-    <w:lsdException w:name="Colorful Grid Accent 5" w:semiHidden="0" w:uiPriority="73" w:unhideWhenUsed="0"/>
-    <w:lsdException w:name="Light Shading Accent 6" w:semiHidden="0" w:uiPriority="60" w:unhideWhenUsed="0"/>
-    <w:lsdException w:name="Light List Accent 6" w:semiHidden="0" w:uiPriority="61" w:unhideWhenUsed="0"/>
-    <w:lsdException w:name="Light Grid Accent 6" w:semiHidden="0" w:uiPriority="62" w:unhideWhenUsed="0"/>
-    <w:lsdException w:name="Medium Shading 1 Accent 6" w:semiHidden="0" w:uiPriority="63" w:unhideWhenUsed="0"/>
-    <w:lsdException w:name="Medium Shading 2 Accent 6" w:semiHidden="0" w:uiPriority="64" w:unhideWhenUsed="0"/>
-    <w:lsdException w:name="Medium List 1 Accent 6" w:semiHidden="0" w:uiPriority="65" w:unhideWhenUsed="0"/>
-    <w:lsdException w:name="Medium List 2 Accent 6" w:semiHidden="0" w:uiPriority="66" w:unhideWhenUsed="0"/>
-    <w:lsdException w:name="Medium Grid 1 Accent 6" w:semiHidden="0" w:uiPriority="67" w:unhideWhenUsed="0"/>
-    <w:lsdException w:name="Medium Grid 2 Accent 6" w:semiHidden="0" w:uiPriority="68" w:unhideWhenUsed="0"/>
-    <w:lsdException w:name="Medium Grid 3 Accent 6" w:semiHidden="0" w:uiPriority="69" w:unhideWhenUsed="0"/>
-    <w:lsdException w:name="Dark List Accent 6" w:semiHidden="0" w:uiPriority="70" w:unhideWhenUsed="0"/>
-    <w:lsdException w:name="Colorful Shading Accent 6" w:semiHidden="0" w:uiPriority="71" w:unhideWhenUsed="0"/>
-    <w:lsdException w:name="Colorful List Accent 6" w:semiHidden="0" w:uiPriority="72" w:unhideWhenUsed="0"/>
-    <w:lsdException w:name="Colorful Grid Accent 6" w:semiHidden="0" w:uiPriority="73" w:unhideWhenUsed="0"/>
-    <w:lsdException w:name="Subtle Emphasis" w:semiHidden="0" w:uiPriority="19" w:unhideWhenUsed="0" w:qFormat="1"/>
-    <w:lsdException w:name="Intense Emphasis" w:semiHidden="0" w:uiPriority="21" w:unhideWhenUsed="0" w:qFormat="1"/>
-    <w:lsdException w:name="Subtle Reference" w:semiHidden="0" w:uiPriority="31" w:unhideWhenUsed="0" w:qFormat="1"/>
-    <w:lsdException w:name="Intense Reference" w:semiHidden="0" w:uiPriority="32" w:unhideWhenUsed="0" w:qFormat="1"/>
-    <w:lsdException w:name="Book Title" w:semiHidden="0" w:uiPriority="33" w:unhideWhenUsed="0" w:qFormat="1"/>
-    <w:lsdException w:name="Bibliography" w:uiPriority="37"/>
-    <w:lsdException w:name="TOC Heading" w:uiPriority="39" w:qFormat="1"/>
+  <w:latentStyles w:defLockedState="0" w:defUIPriority="99" w:defSemiHidden="0" w:defUnhideWhenUsed="0" w:defQFormat="0" w:count="371">
+    <w:lsdException w:name="Normal" w:uiPriority="0" w:qFormat="1"/>
+    <w:lsdException w:name="heading 1" w:uiPriority="9" w:qFormat="1"/>
+    <w:lsdException w:name="heading 2" w:semiHidden="1" w:uiPriority="9" w:unhideWhenUsed="1" w:qFormat="1"/>
+    <w:lsdException w:name="heading 3" w:semiHidden="1" w:uiPriority="9" w:unhideWhenUsed="1" w:qFormat="1"/>
+    <w:lsdException w:name="heading 4" w:semiHidden="1" w:uiPriority="9" w:unhideWhenUsed="1" w:qFormat="1"/>
+    <w:lsdException w:name="heading 5" w:semiHidden="1" w:uiPriority="9" w:unhideWhenUsed="1" w:qFormat="1"/>
+    <w:lsdException w:name="heading 6" w:semiHidden="1" w:uiPriority="9" w:unhideWhenUsed="1" w:qFormat="1"/>
+    <w:lsdException w:name="heading 7" w:semiHidden="1" w:uiPriority="9" w:unhideWhenUsed="1" w:qFormat="1"/>
+    <w:lsdException w:name="heading 8" w:semiHidden="1" w:uiPriority="9" w:unhideWhenUsed="1" w:qFormat="1"/>
+    <w:lsdException w:name="heading 9" w:semiHidden="1" w:uiPriority="9" w:unhideWhenUsed="1" w:qFormat="1"/>
+    <w:lsdException w:name="index 1" w:semiHidden="1" w:unhideWhenUsed="1"/>
+    <w:lsdException w:name="index 2" w:semiHidden="1" w:unhideWhenUsed="1"/>
+    <w:lsdException w:name="index 3" w:semiHidden="1" w:unhideWhenUsed="1"/>
+    <w:lsdException w:name="index 4" w:semiHidden="1" w:unhideWhenUsed="1"/>
+    <w:lsdException w:name="index 5" w:semiHidden="1" w:unhideWhenUsed="1"/>
+    <w:lsdException w:name="index 6" w:semiHidden="1" w:unhideWhenUsed="1"/>
+    <w:lsdException w:name="index 7" w:semiHidden="1" w:unhideWhenUsed="1"/>
+    <w:lsdException w:name="index 8" w:semiHidden="1" w:unhideWhenUsed="1"/>
+    <w:lsdException w:name="index 9" w:semiHidden="1" w:unhideWhenUsed="1"/>
+    <w:lsdException w:name="toc 1" w:semiHidden="1" w:uiPriority="39" w:unhideWhenUsed="1"/>
+    <w:lsdException w:name="toc 2" w:semiHidden="1" w:uiPriority="39" w:unhideWhenUsed="1"/>
+    <w:lsdException w:name="toc 3" w:semiHidden="1" w:uiPriority="39" w:unhideWhenUsed="1"/>
+    <w:lsdException w:name="toc 4" w:semiHidden="1" w:uiPriority="39" w:unhideWhenUsed="1"/>
+    <w:lsdException w:name="toc 5" w:semiHidden="1" w:uiPriority="39" w:unhideWhenUsed="1"/>
+    <w:lsdException w:name="toc 6" w:semiHidden="1" w:uiPriority="39" w:unhideWhenUsed="1"/>
+    <w:lsdException w:name="toc 7" w:semiHidden="1" w:uiPriority="39" w:unhideWhenUsed="1"/>
+    <w:lsdException w:name="toc 8" w:semiHidden="1" w:uiPriority="39" w:unhideWhenUsed="1"/>
+    <w:lsdException w:name="toc 9" w:semiHidden="1" w:uiPriority="39" w:unhideWhenUsed="1"/>
+    <w:lsdException w:name="Normal Indent" w:semiHidden="1" w:unhideWhenUsed="1"/>
+    <w:lsdException w:name="footnote text" w:semiHidden="1" w:unhideWhenUsed="1"/>
+    <w:lsdException w:name="annotation text" w:semiHidden="1" w:unhideWhenUsed="1"/>
+    <w:lsdException w:name="header" w:semiHidden="1" w:unhideWhenUsed="1"/>
+    <w:lsdException w:name="footer" w:semiHidden="1" w:unhideWhenUsed="1"/>
+    <w:lsdException w:name="index heading" w:semiHidden="1" w:unhideWhenUsed="1"/>
+    <w:lsdException w:name="caption" w:semiHidden="1" w:uiPriority="35" w:unhideWhenUsed="1" w:qFormat="1"/>
+    <w:lsdException w:name="table of figures" w:semiHidden="1" w:unhideWhenUsed="1"/>
+    <w:lsdException w:name="envelope address" w:semiHidden="1" w:unhideWhenUsed="1"/>
+    <w:lsdException w:name="envelope return" w:semiHidden="1" w:unhideWhenUsed="1"/>
+    <w:lsdException w:name="footnote reference" w:semiHidden="1" w:unhideWhenUsed="1"/>
+    <w:lsdException w:name="annotation reference" w:semiHidden="1" w:unhideWhenUsed="1"/>
+    <w:lsdException w:name="line number" w:semiHidden="1" w:unhideWhenUsed="1"/>
+    <w:lsdException w:name="page number" w:semiHidden="1" w:unhideWhenUsed="1"/>
+    <w:lsdException w:name="endnote reference" w:semiHidden="1" w:unhideWhenUsed="1"/>
+    <w:lsdException w:name="endnote text" w:semiHidden="1" w:unhideWhenUsed="1"/>
+    <w:lsdException w:name="table of authorities" w:semiHidden="1" w:unhideWhenUsed="1"/>
+    <w:lsdException w:name="macro" w:semiHidden="1" w:unhideWhenUsed="1"/>
+    <w:lsdException w:name="toa heading" w:semiHidden="1" w:unhideWhenUsed="1"/>
+    <w:lsdException w:name="List" w:semiHidden="1" w:unhideWhenUsed="1"/>
+    <w:lsdException w:name="List Bullet" w:semiHidden="1" w:unhideWhenUsed="1"/>
+    <w:lsdException w:name="List Number" w:semiHidden="1" w:unhideWhenUsed="1"/>
+    <w:lsdException w:name="List 2" w:semiHidden="1" w:unhideWhenUsed="1"/>
+    <w:lsdException w:name="List 3" w:semiHidden="1" w:unhideWhenUsed="1"/>
+    <w:lsdException w:name="List 4" w:semiHidden="1" w:unhideWhenUsed="1"/>
+    <w:lsdException w:name="List 5" w:semiHidden="1" w:unhideWhenUsed="1"/>
+    <w:lsdException w:name="List Bullet 2" w:semiHidden="1" w:unhideWhenUsed="1"/>
+    <w:lsdException w:name="List Bullet 3" w:semiHidden="1" w:unhideWhenUsed="1"/>
+    <w:lsdException w:name="List Bullet 4" w:semiHidden="1" w:unhideWhenUsed="1"/>
+    <w:lsdException w:name="List Bullet 5" w:semiHidden="1" w:unhideWhenUsed="1"/>
+    <w:lsdException w:name="List Number 2" w:semiHidden="1" w:unhideWhenUsed="1"/>
+    <w:lsdException w:name="List Number 3" w:semiHidden="1" w:unhideWhenUsed="1"/>
+    <w:lsdException w:name="List Number 4" w:semiHidden="1" w:unhideWhenUsed="1"/>
+    <w:lsdException w:name="List Number 5" w:semiHidden="1" w:unhideWhenUsed="1"/>
+    <w:lsdException w:name="Title" w:uiPriority="10" w:qFormat="1"/>
+    <w:lsdException w:name="Closing" w:semiHidden="1" w:unhideWhenUsed="1"/>
+    <w:lsdException w:name="Signature" w:semiHidden="1" w:unhideWhenUsed="1"/>
+    <w:lsdException w:name="Default Paragraph Font" w:semiHidden="1" w:uiPriority="1" w:unhideWhenUsed="1"/>
+    <w:lsdException w:name="Body Text" w:semiHidden="1" w:unhideWhenUsed="1"/>
+    <w:lsdException w:name="Body Text Indent" w:semiHidden="1" w:unhideWhenUsed="1"/>
+    <w:lsdException w:name="List Continue" w:semiHidden="1" w:unhideWhenUsed="1"/>
+    <w:lsdException w:name="List Continue 2" w:semiHidden="1" w:unhideWhenUsed="1"/>
+    <w:lsdException w:name="List Continue 3" w:semiHidden="1" w:unhideWhenUsed="1"/>
+    <w:lsdException w:name="List Continue 4" w:semiHidden="1" w:unhideWhenUsed="1"/>
+    <w:lsdException w:name="List Continue 5" w:semiHidden="1" w:unhideWhenUsed="1"/>
+    <w:lsdException w:name="Message Header" w:semiHidden="1" w:unhideWhenUsed="1"/>
+    <w:lsdException w:name="Subtitle" w:uiPriority="11" w:qFormat="1"/>
+    <w:lsdException w:name="Salutation" w:semiHidden="1" w:unhideWhenUsed="1"/>
+    <w:lsdException w:name="Date" w:semiHidden="1" w:unhideWhenUsed="1"/>
+    <w:lsdException w:name="Body Text First Indent" w:semiHidden="1" w:unhideWhenUsed="1"/>
+    <w:lsdException w:name="Body Text First Indent 2" w:semiHidden="1" w:unhideWhenUsed="1"/>
+    <w:lsdException w:name="Note Heading" w:semiHidden="1" w:unhideWhenUsed="1"/>
+    <w:lsdException w:name="Body Text 2" w:semiHidden="1" w:unhideWhenUsed="1"/>
+    <w:lsdException w:name="Body Text 3" w:semiHidden="1" w:unhideWhenUsed="1"/>
+    <w:lsdException w:name="Body Text Indent 2" w:semiHidden="1" w:unhideWhenUsed="1"/>
+    <w:lsdException w:name="Body Text Indent 3" w:semiHidden="1" w:unhideWhenUsed="1"/>
+    <w:lsdException w:name="Block Text" w:semiHidden="1" w:unhideWhenUsed="1"/>
+    <w:lsdException w:name="Hyperlink" w:semiHidden="1" w:unhideWhenUsed="1"/>
+    <w:lsdException w:name="FollowedHyperlink" w:semiHidden="1" w:unhideWhenUsed="1"/>
+    <w:lsdException w:name="Strong" w:uiPriority="22" w:qFormat="1"/>
+    <w:lsdException w:name="Emphasis" w:uiPriority="20" w:qFormat="1"/>
+    <w:lsdException w:name="Document Map" w:semiHidden="1" w:unhideWhenUsed="1"/>
+    <w:lsdException w:name="Plain Text" w:semiHidden="1" w:unhideWhenUsed="1"/>
+    <w:lsdException w:name="E-mail Signature" w:semiHidden="1" w:unhideWhenUsed="1"/>
+    <w:lsdException w:name="HTML Top of Form" w:semiHidden="1" w:unhideWhenUsed="1"/>
+    <w:lsdException w:name="HTML Bottom of Form" w:semiHidden="1" w:unhideWhenUsed="1"/>
+    <w:lsdException w:name="Normal (Web)" w:semiHidden="1" w:unhideWhenUsed="1"/>
+    <w:lsdException w:name="HTML Acronym" w:semiHidden="1" w:unhideWhenUsed="1"/>
+    <w:lsdException w:name="HTML Address" w:semiHidden="1" w:unhideWhenUsed="1"/>
+    <w:lsdException w:name="HTML Cite" w:semiHidden="1" w:unhideWhenUsed="1"/>
+    <w:lsdException w:name="HTML Code" w:semiHidden="1" w:unhideWhenUsed="1"/>
+    <w:lsdException w:name="HTML Definition" w:semiHidden="1" w:unhideWhenUsed="1"/>
+    <w:lsdException w:name="HTML Keyboard" w:semiHidden="1" w:unhideWhenUsed="1"/>
+    <w:lsdException w:name="HTML Preformatted" w:semiHidden="1" w:unhideWhenUsed="1"/>
+    <w:lsdException w:name="HTML Sample" w:semiHidden="1" w:unhideWhenUsed="1"/>
+    <w:lsdException w:name="HTML Typewriter" w:semiHidden="1" w:unhideWhenUsed="1"/>
+    <w:lsdException w:name="HTML Variable" w:semiHidden="1" w:unhideWhenUsed="1"/>
+    <w:lsdException w:name="Normal Table" w:semiHidden="1" w:unhideWhenUsed="1"/>
+    <w:lsdException w:name="annotation subject" w:semiHidden="1" w:unhideWhenUsed="1"/>
+    <w:lsdException w:name="No List" w:semiHidden="1" w:unhideWhenUsed="1"/>
+    <w:lsdException w:name="Outline List 1" w:semiHidden="1" w:unhideWhenUsed="1"/>
+    <w:lsdException w:name="Outline List 2" w:semiHidden="1" w:unhideWhenUsed="1"/>
+    <w:lsdException w:name="Outline List 3" w:semiHidden="1" w:unhideWhenUsed="1"/>
+    <w:lsdException w:name="Table Simple 1" w:semiHidden="1" w:unhideWhenUsed="1"/>
+    <w:lsdException w:name="Table Simple 2" w:semiHidden="1" w:unhideWhenUsed="1"/>
+    <w:lsdException w:name="Table Simple 3" w:semiHidden="1" w:unhideWhenUsed="1"/>
+    <w:lsdException w:name="Table Classic 1" w:semiHidden="1" w:unhideWhenUsed="1"/>
+    <w:lsdException w:name="Table Classic 2" w:semiHidden="1" w:unhideWhenUsed="1"/>
+    <w:lsdException w:name="Table Classic 3" w:semiHidden="1" w:unhideWhenUsed="1"/>
+    <w:lsdException w:name="Table Classic 4" w:semiHidden="1" w:unhideWhenUsed="1"/>
+    <w:lsdException w:name="Table Colorful 1" w:semiHidden="1" w:unhideWhenUsed="1"/>
+    <w:lsdException w:name="Table Colorful 2" w:semiHidden="1" w:unhideWhenUsed="1"/>
+    <w:lsdException w:name="Table Colorful 3" w:semiHidden="1" w:unhideWhenUsed="1"/>
+    <w:lsdException w:name="Table Columns 1" w:semiHidden="1" w:unhideWhenUsed="1"/>
+    <w:lsdException w:name="Table Columns 2" w:semiHidden="1" w:unhideWhenUsed="1"/>
+    <w:lsdException w:name="Table Columns 3" w:semiHidden="1" w:unhideWhenUsed="1"/>
+    <w:lsdException w:name="Table Columns 4" w:semiHidden="1" w:unhideWhenUsed="1"/>
+    <w:lsdException w:name="Table Columns 5" w:semiHidden="1" w:unhideWhenUsed="1"/>
+    <w:lsdException w:name="Table Grid 1" w:semiHidden="1" w:unhideWhenUsed="1"/>
+    <w:lsdException w:name="Table Grid 2" w:semiHidden="1" w:unhideWhenUsed="1"/>
+    <w:lsdException w:name="Table Grid 3" w:semiHidden="1" w:unhideWhenUsed="1"/>
+    <w:lsdException w:name="Table Grid 4" w:semiHidden="1" w:unhideWhenUsed="1"/>
+    <w:lsdException w:name="Table Grid 5" w:semiHidden="1" w:unhideWhenUsed="1"/>
+    <w:lsdException w:name="Table Grid 6" w:semiHidden="1" w:unhideWhenUsed="1"/>
+    <w:lsdException w:name="Table Grid 7" w:semiHidden="1" w:unhideWhenUsed="1"/>
+    <w:lsdException w:name="Table Grid 8" w:semiHidden="1" w:unhideWhenUsed="1"/>
+    <w:lsdException w:name="Table List 1" w:semiHidden="1" w:unhideWhenUsed="1"/>
+    <w:lsdException w:name="Table List 2" w:semiHidden="1" w:unhideWhenUsed="1"/>
+    <w:lsdException w:name="Table List 3" w:semiHidden="1" w:unhideWhenUsed="1"/>
+    <w:lsdException w:name="Table List 4" w:semiHidden="1" w:unhideWhenUsed="1"/>
+    <w:lsdException w:name="Table List 5" w:semiHidden="1" w:unhideWhenUsed="1"/>
+    <w:lsdException w:name="Table List 6" w:semiHidden="1" w:unhideWhenUsed="1"/>
+    <w:lsdException w:name="Table List 7" w:semiHidden="1" w:unhideWhenUsed="1"/>
+    <w:lsdException w:name="Table List 8" w:semiHidden="1" w:unhideWhenUsed="1"/>
+    <w:lsdException w:name="Table 3D effects 1" w:semiHidden="1" w:unhideWhenUsed="1"/>
+    <w:lsdException w:name="Table 3D effects 2" w:semiHidden="1" w:unhideWhenUsed="1"/>
+    <w:lsdException w:name="Table 3D effects 3" w:semiHidden="1" w:unhideWhenUsed="1"/>
+    <w:lsdException w:name="Table Contemporary" w:semiHidden="1" w:unhideWhenUsed="1"/>
+    <w:lsdException w:name="Table Elegant" w:semiHidden="1" w:unhideWhenUsed="1"/>
+    <w:lsdException w:name="Table Professional" w:semiHidden="1" w:unhideWhenUsed="1"/>
+    <w:lsdException w:name="Table Subtle 1" w:semiHidden="1" w:unhideWhenUsed="1"/>
+    <w:lsdException w:name="Table Subtle 2" w:semiHidden="1" w:unhideWhenUsed="1"/>
+    <w:lsdException w:name="Table Web 1" w:semiHidden="1" w:unhideWhenUsed="1"/>
+    <w:lsdException w:name="Table Web 2" w:semiHidden="1" w:unhideWhenUsed="1"/>
+    <w:lsdException w:name="Table Web 3" w:semiHidden="1" w:unhideWhenUsed="1"/>
+    <w:lsdException w:name="Balloon Text" w:semiHidden="1" w:unhideWhenUsed="1"/>
+    <w:lsdException w:name="Table Grid" w:uiPriority="59"/>
+    <w:lsdException w:name="Table Theme" w:semiHidden="1" w:unhideWhenUsed="1"/>
+    <w:lsdException w:name="Placeholder Text" w:semiHidden="1"/>
+    <w:lsdException w:name="No Spacing" w:uiPriority="1" w:qFormat="1"/>
+    <w:lsdException w:name="Light Shading" w:uiPriority="60"/>
+    <w:lsdException w:name="Light List" w:uiPriority="61"/>
+    <w:lsdException w:name="Light Grid" w:uiPriority="62"/>
+    <w:lsdException w:name="Medium Shading 1" w:uiPriority="63"/>
+    <w:lsdException w:name="Medium Shading 2" w:uiPriority="64"/>
+    <w:lsdException w:name="Medium List 1" w:uiPriority="65"/>
+    <w:lsdException w:name="Medium List 2" w:uiPriority="66"/>
+    <w:lsdException w:name="Medium Grid 1" w:uiPriority="67"/>
+    <w:lsdException w:name="Medium Grid 2" w:uiPriority="68"/>
+    <w:lsdException w:name="Medium Grid 3" w:uiPriority="69"/>
+    <w:lsdException w:name="Dark List" w:uiPriority="70"/>
+    <w:lsdException w:name="Colorful Shading" w:uiPriority="71"/>
+    <w:lsdException w:name="Colorful List" w:uiPriority="72"/>
+    <w:lsdException w:name="Colorful Grid" w:uiPriority="73"/>
+    <w:lsdException w:name="Light Shading Accent 1" w:uiPriority="60"/>
+    <w:lsdException w:name="Light List Accent 1" w:uiPriority="61"/>
+    <w:lsdException w:name="Light Grid Accent 1" w:uiPriority="62"/>
+    <w:lsdException w:name="Medium Shading 1 Accent 1" w:uiPriority="63"/>
+    <w:lsdException w:name="Medium Shading 2 Accent 1" w:uiPriority="64"/>
+    <w:lsdException w:name="Medium List 1 Accent 1" w:uiPriority="65"/>
+    <w:lsdException w:name="Revision" w:semiHidden="1"/>
+    <w:lsdException w:name="List Paragraph" w:uiPriority="34" w:qFormat="1"/>
+    <w:lsdException w:name="Quote" w:uiPriority="29" w:qFormat="1"/>
+    <w:lsdException w:name="Intense Quote" w:uiPriority="30" w:qFormat="1"/>
+    <w:lsdException w:name="Medium List 2 Accent 1" w:uiPriority="66"/>
+    <w:lsdException w:name="Medium Grid 1 Accent 1" w:uiPriority="67"/>
+    <w:lsdException w:name="Medium Grid 2 Accent 1" w:uiPriority="68"/>
+    <w:lsdException w:name="Medium Grid 3 Accent 1" w:uiPriority="69"/>
+    <w:lsdException w:name="Dark List Accent 1" w:uiPriority="70"/>
+    <w:lsdException w:name="Colorful Shading Accent 1" w:uiPriority="71"/>
+    <w:lsdException w:name="Colorful List Accent 1" w:uiPriority="72"/>
+    <w:lsdException w:name="Colorful Grid Accent 1" w:uiPriority="73"/>
+    <w:lsdException w:name="Light Shading Accent 2" w:uiPriority="60"/>
+    <w:lsdException w:name="Light List Accent 2" w:uiPriority="61"/>
+    <w:lsdException w:name="Light Grid Accent 2" w:uiPriority="62"/>
+    <w:lsdException w:name="Medium Shading 1 Accent 2" w:uiPriority="63"/>
+    <w:lsdException w:name="Medium Shading 2 Accent 2" w:uiPriority="64"/>
+    <w:lsdException w:name="Medium List 1 Accent 2" w:uiPriority="65"/>
+    <w:lsdException w:name="Medium List 2 Accent 2" w:uiPriority="66"/>
+    <w:lsdException w:name="Medium Grid 1 Accent 2" w:uiPriority="67"/>
+    <w:lsdException w:name="Medium Grid 2 Accent 2" w:uiPriority="68"/>
+    <w:lsdException w:name="Medium Grid 3 Accent 2" w:uiPriority="69"/>
+    <w:lsdException w:name="Dark List Accent 2" w:uiPriority="70"/>
+    <w:lsdException w:name="Colorful Shading Accent 2" w:uiPriority="71"/>
+    <w:lsdException w:name="Colorful List Accent 2" w:uiPriority="72"/>
+    <w:lsdException w:name="Colorful Grid Accent 2" w:uiPriority="73"/>
+    <w:lsdException w:name="Light Shading Accent 3" w:uiPriority="60"/>
+    <w:lsdException w:name="Light List Accent 3" w:uiPriority="61"/>
+    <w:lsdException w:name="Light Grid Accent 3" w:uiPriority="62"/>
+    <w:lsdException w:name="Medium Shading 1 Accent 3" w:uiPriority="63"/>
+    <w:lsdException w:name="Medium Shading 2 Accent 3" w:uiPriority="64"/>
+    <w:lsdException w:name="Medium List 1 Accent 3" w:uiPriority="65"/>
+    <w:lsdException w:name="Medium List 2 Accent 3" w:uiPriority="66"/>
+    <w:lsdException w:name="Medium Grid 1 Accent 3" w:uiPriority="67"/>
+    <w:lsdException w:name="Medium Grid 2 Accent 3" w:uiPriority="68"/>
+    <w:lsdException w:name="Medium Grid 3 Accent 3" w:uiPriority="69"/>
+    <w:lsdException w:name="Dark List Accent 3" w:uiPriority="70"/>
+    <w:lsdException w:name="Colorful Shading Accent 3" w:uiPriority="71"/>
+    <w:lsdException w:name="Colorful List Accent 3" w:uiPriority="72"/>
+    <w:lsdException w:name="Colorful Grid Accent 3" w:uiPriority="73"/>
+    <w:lsdException w:name="Light Shading Accent 4" w:uiPriority="60"/>
+    <w:lsdException w:name="Light List Accent 4" w:uiPriority="61"/>
+    <w:lsdException w:name="Light Grid Accent 4" w:uiPriority="62"/>
+    <w:lsdException w:name="Medium Shading 1 Accent 4" w:uiPriority="63"/>
+    <w:lsdException w:name="Medium Shading 2 Accent 4" w:uiPriority="64"/>
+    <w:lsdException w:name="Medium List 1 Accent 4" w:uiPriority="65"/>
+    <w:lsdException w:name="Medium List 2 Accent 4" w:uiPriority="66"/>
+    <w:lsdException w:name="Medium Grid 1 Accent 4" w:uiPriority="67"/>
+    <w:lsdException w:name="Medium Grid 2 Accent 4" w:uiPriority="68"/>
+    <w:lsdException w:name="Medium Grid 3 Accent 4" w:uiPriority="69"/>
+    <w:lsdException w:name="Dark List Accent 4" w:uiPriority="70"/>
+    <w:lsdException w:name="Colorful Shading Accent 4" w:uiPriority="71"/>
+    <w:lsdException w:name="Colorful List Accent 4" w:uiPriority="72"/>
+    <w:lsdException w:name="Colorful Grid Accent 4" w:uiPriority="73"/>
+    <w:lsdException w:name="Light Shading Accent 5" w:uiPriority="60"/>
+    <w:lsdException w:name="Light List Accent 5" w:uiPriority="61"/>
+    <w:lsdException w:name="Light Grid Accent 5" w:uiPriority="62"/>
+    <w:lsdException w:name="Medium Shading 1 Accent 5" w:uiPriority="63"/>
+    <w:lsdException w:name="Medium Shading 2 Accent 5" w:uiPriority="64"/>
+    <w:lsdException w:name="Medium List 1 Accent 5" w:uiPriority="65"/>
+    <w:lsdException w:name="Medium List 2 Accent 5" w:uiPriority="66"/>
+    <w:lsdException w:name="Medium Grid 1 Accent 5" w:uiPriority="67"/>
+    <w:lsdException w:name="Medium Grid 2 Accent 5" w:uiPriority="68"/>
+    <w:lsdException w:name="Medium Grid 3 Accent 5" w:uiPriority="69"/>
+    <w:lsdException w:name="Dark List Accent 5" w:uiPriority="70"/>
+    <w:lsdException w:name="Colorful Shading Accent 5" w:uiPriority="71"/>
+    <w:lsdException w:name="Colorful List Accent 5" w:uiPriority="72"/>
+    <w:lsdException w:name="Colorful Grid Accent 5" w:uiPriority="73"/>
+    <w:lsdException w:name="Light Shading Accent 6" w:uiPriority="60"/>
+    <w:lsdException w:name="Light List Accent 6" w:uiPriority="61"/>
+    <w:lsdException w:name="Light Grid Accent 6" w:uiPriority="62"/>
+    <w:lsdException w:name="Medium Shading 1 Accent 6" w:uiPriority="63"/>
+    <w:lsdException w:name="Medium Shading 2 Accent 6" w:uiPriority="64"/>
+    <w:lsdException w:name="Medium List 1 Accent 6" w:uiPriority="65"/>
+    <w:lsdException w:name="Medium List 2 Accent 6" w:uiPriority="66"/>
+    <w:lsdException w:name="Medium Grid 1 Accent 6" w:uiPriority="67"/>
+    <w:lsdException w:name="Medium Grid 2 Accent 6" w:uiPriority="68"/>
+    <w:lsdException w:name="Medium Grid 3 Accent 6" w:uiPriority="69"/>
+    <w:lsdException w:name="Dark List Accent 6" w:uiPriority="70"/>
+    <w:lsdException w:name="Colorful Shading Accent 6" w:uiPriority="71"/>
+    <w:lsdException w:name="Colorful List Accent 6" w:uiPriority="72"/>
+    <w:lsdException w:name="Colorful Grid Accent 6" w:uiPriority="73"/>
+    <w:lsdException w:name="Subtle Emphasis" w:uiPriority="19" w:qFormat="1"/>
+    <w:lsdException w:name="Intense Emphasis" w:uiPriority="21" w:qFormat="1"/>
+    <w:lsdException w:name="Subtle Reference" w:uiPriority="31" w:qFormat="1"/>
+    <w:lsdException w:name="Intense Reference" w:uiPriority="32" w:qFormat="1"/>
+    <w:lsdException w:name="Book Title" w:uiPriority="33" w:qFormat="1"/>
+    <w:lsdException w:name="Bibliography" w:semiHidden="1" w:uiPriority="37" w:unhideWhenUsed="1"/>
+    <w:lsdException w:name="TOC Heading" w:semiHidden="1" w:uiPriority="39" w:unhideWhenUsed="1" w:qFormat="1"/>
+    <w:lsdException w:name="Plain Table 1" w:uiPriority="41"/>
+    <w:lsdException w:name="Plain Table 2" w:uiPriority="42"/>
+    <w:lsdException w:name="Plain Table 3" w:uiPriority="43"/>
+    <w:lsdException w:name="Plain Table 4" w:uiPriority="44"/>
+    <w:lsdException w:name="Plain Table 5" w:uiPriority="45"/>
+    <w:lsdException w:name="Grid Table Light" w:uiPriority="40"/>
+    <w:lsdException w:name="Grid Table 1 Light" w:uiPriority="46"/>
+    <w:lsdException w:name="Grid Table 2" w:uiPriority="47"/>
+    <w:lsdException w:name="Grid Table 3" w:uiPriority="48"/>
+    <w:lsdException w:name="Grid Table 4" w:uiPriority="49"/>
+    <w:lsdException w:name="Grid Table 5 Dark" w:uiPriority="50"/>
+    <w:lsdException w:name="Grid Table 6 Colorful" w:uiPriority="51"/>
+    <w:lsdException w:name="Grid Table 7 Colorful" w:uiPriority="52"/>
+    <w:lsdException w:name="Grid Table 1 Light Accent 1" w:uiPriority="46"/>
+    <w:lsdException w:name="Grid Table 2 Accent 1" w:uiPriority="47"/>
+    <w:lsdException w:name="Grid Table 3 Accent 1" w:uiPriority="48"/>
+    <w:lsdException w:name="Grid Table 4 Accent 1" w:uiPriority="49"/>
+    <w:lsdException w:name="Grid Table 5 Dark Accent 1" w:uiPriority="50"/>
+    <w:lsdException w:name="Grid Table 6 Colorful Accent 1" w:uiPriority="51"/>
+    <w:lsdException w:name="Grid Table 7 Colorful Accent 1" w:uiPriority="52"/>
+    <w:lsdException w:name="Grid Table 1 Light Accent 2" w:uiPriority="46"/>
+    <w:lsdException w:name="Grid Table 2 Accent 2" w:uiPriority="47"/>
+    <w:lsdException w:name="Grid Table 3 Accent 2" w:uiPriority="48"/>
+    <w:lsdException w:name="Grid Table 4 Accent 2" w:uiPriority="49"/>
+    <w:lsdException w:name="Grid Table 5 Dark Accent 2" w:uiPriority="50"/>
+    <w:lsdException w:name="Grid Table 6 Colorful Accent 2" w:uiPriority="51"/>
+    <w:lsdException w:name="Grid Table 7 Colorful Accent 2" w:uiPriority="52"/>
+    <w:lsdException w:name="Grid Table 1 Light Accent 3" w:uiPriority="46"/>
+    <w:lsdException w:name="Grid Table 2 Accent 3" w:uiPriority="47"/>
+    <w:lsdException w:name="Grid Table 3 Accent 3" w:uiPriority="48"/>
+    <w:lsdException w:name="Grid Table 4 Accent 3" w:uiPriority="49"/>
+    <w:lsdException w:name="Grid Table 5 Dark Accent 3" w:uiPriority="50"/>
+    <w:lsdException w:name="Grid Table 6 Colorful Accent 3" w:uiPriority="51"/>
+    <w:lsdException w:name="Grid Table 7 Colorful Accent 3" w:uiPriority="52"/>
+    <w:lsdException w:name="Grid Table 1 Light Accent 4" w:uiPriority="46"/>
+    <w:lsdException w:name="Grid Table 2 Accent 4" w:uiPriority="47"/>
+    <w:lsdException w:name="Grid Table 3 Accent 4" w:uiPriority="48"/>
+    <w:lsdException w:name="Grid Table 4 Accent 4" w:uiPriority="49"/>
+    <w:lsdException w:name="Grid Table 5 Dark Accent 4" w:uiPriority="50"/>
+    <w:lsdException w:name="Grid Table 6 Colorful Accent 4" w:uiPriority="51"/>
+    <w:lsdException w:name="Grid Table 7 Colorful Accent 4" w:uiPriority="52"/>
+    <w:lsdException w:name="Grid Table 1 Light Accent 5" w:uiPriority="46"/>
+    <w:lsdException w:name="Grid Table 2 Accent 5" w:uiPriority="47"/>
+    <w:lsdException w:name="Grid Table 3 Accent 5" w:uiPriority="48"/>
+    <w:lsdException w:name="Grid Table 4 Accent 5" w:uiPriority="49"/>
+    <w:lsdException w:name="Grid Table 5 Dark Accent 5" w:uiPriority="50"/>
+    <w:lsdException w:name="Grid Table 6 Colorful Accent 5" w:uiPriority="51"/>
+    <w:lsdException w:name="Grid Table 7 Colorful Accent 5" w:uiPriority="52"/>
+    <w:lsdException w:name="Grid Table 1 Light Accent 6" w:uiPriority="46"/>
+    <w:lsdException w:name="Grid Table 2 Accent 6" w:uiPriority="47"/>
+    <w:lsdException w:name="Grid Table 3 Accent 6" w:uiPriority="48"/>
+    <w:lsdException w:name="Grid Table 4 Accent 6" w:uiPriority="49"/>
+    <w:lsdException w:name="Grid Table 5 Dark Accent 6" w:uiPriority="50"/>
+    <w:lsdException w:name="Grid Table 6 Colorful Accent 6" w:uiPriority="51"/>
+    <w:lsdException w:name="Grid Table 7 Colorful Accent 6" w:uiPriority="52"/>
+    <w:lsdException w:name="List Table 1 Light" w:uiPriority="46"/>
+    <w:lsdException w:name="List Table 2" w:uiPriority="47"/>
+    <w:lsdException w:name="List Table 3" w:uiPriority="48"/>
+    <w:lsdException w:name="List Table 4" w:uiPriority="49"/>
+    <w:lsdException w:name="List Table 5 Dark" w:uiPriority="50"/>
+    <w:lsdException w:name="List Table 6 Colorful" w:uiPriority="51"/>
+    <w:lsdException w:name="List Table 7 Colorful" w:uiPriority="52"/>
+    <w:lsdException w:name="List Table 1 Light Accent 1" w:uiPriority="46"/>
+    <w:lsdException w:name="List Table 2 Accent 1" w:uiPriority="47"/>
+    <w:lsdException w:name="List Table 3 Accent 1" w:uiPriority="48"/>
+    <w:lsdException w:name="List Table 4 Accent 1" w:uiPriority="49"/>
+    <w:lsdException w:name="List Table 5 Dark Accent 1" w:uiPriority="50"/>
+    <w:lsdException w:name="List Table 6 Colorful Accent 1" w:uiPriority="51"/>
+    <w:lsdException w:name="List Table 7 Colorful Accent 1" w:uiPriority="52"/>
+    <w:lsdException w:name="List Table 1 Light Accent 2" w:uiPriority="46"/>
+    <w:lsdException w:name="List Table 2 Accent 2" w:uiPriority="47"/>
+    <w:lsdException w:name="List Table 3 Accent 2" w:uiPriority="48"/>
+    <w:lsdException w:name="List Table 4 Accent 2" w:uiPriority="49"/>
+    <w:lsdException w:name="List Table 5 Dark Accent 2" w:uiPriority="50"/>
+    <w:lsdException w:name="List Table 6 Colorful Accent 2" w:uiPriority="51"/>
+    <w:lsdException w:name="List Table 7 Colorful Accent 2" w:uiPriority="52"/>
+    <w:lsdException w:name="List Table 1 Light Accent 3" w:uiPriority="46"/>
+    <w:lsdException w:name="List Table 2 Accent 3" w:uiPriority="47"/>
+    <w:lsdException w:name="List Table 3 Accent 3" w:uiPriority="48"/>
+    <w:lsdException w:name="List Table 4 Accent 3" w:uiPriority="49"/>
+    <w:lsdException w:name="List Table 5 Dark Accent 3" w:uiPriority="50"/>
+    <w:lsdException w:name="List Table 6 Colorful Accent 3" w:uiPriority="51"/>
+    <w:lsdException w:name="List Table 7 Colorful Accent 3" w:uiPriority="52"/>
+    <w:lsdException w:name="List Table 1 Light Accent 4" w:uiPriority="46"/>
+    <w:lsdException w:name="List Table 2 Accent 4" w:uiPriority="47"/>
+    <w:lsdException w:name="List Table 3 Accent 4" w:uiPriority="48"/>
+    <w:lsdException w:name="List Table 4 Accent 4" w:uiPriority="49"/>
+    <w:lsdException w:name="List Table 5 Dark Accent 4" w:uiPriority="50"/>
+    <w:lsdException w:name="List Table 6 Colorful Accent 4" w:uiPriority="51"/>
+    <w:lsdException w:name="List Table 7 Colorful Accent 4" w:uiPriority="52"/>
+    <w:lsdException w:name="List Table 1 Light Accent 5" w:uiPriority="46"/>
+    <w:lsdException w:name="List Table 2 Accent 5" w:uiPriority="47"/>
+    <w:lsdException w:name="List Table 3 Accent 5" w:uiPriority="48"/>
+    <w:lsdException w:name="List Table 4 Accent 5" w:uiPriority="49"/>
+    <w:lsdException w:name="List Table 5 Dark Accent 5" w:uiPriority="50"/>
+    <w:lsdException w:name="List Table 6 Colorful Accent 5" w:uiPriority="51"/>
+    <w:lsdException w:name="List Table 7 Colorful Accent 5" w:uiPriority="52"/>
+    <w:lsdException w:name="List Table 1 Light Accent 6" w:uiPriority="46"/>
+    <w:lsdException w:name="List Table 2 Accent 6" w:uiPriority="47"/>
+    <w:lsdException w:name="List Table 3 Accent 6" w:uiPriority="48"/>
+    <w:lsdException w:name="List Table 4 Accent 6" w:uiPriority="49"/>
+    <w:lsdException w:name="List Table 5 Dark Accent 6" w:uiPriority="50"/>
+    <w:lsdException w:name="List Table 6 Colorful Accent 6" w:uiPriority="51"/>
+    <w:lsdException w:name="List Table 7 Colorful Accent 6" w:uiPriority="52"/>
   </w:latentStyles>
   <w:style w:type="paragraph" w:default="1" w:styleId="a">
     <w:name w:val="Normal"/>
@@ -6695,7 +6881,6 @@
       <w:spacing w:after="0" w:line="240" w:lineRule="auto"/>
     </w:pPr>
     <w:tblPr>
-      <w:tblInd w:w="0" w:type="dxa"/>
       <w:tblBorders>
         <w:top w:val="single" w:sz="4" w:space="0" w:color="auto"/>
         <w:left w:val="single" w:sz="4" w:space="0" w:color="auto"/>
@@ -6704,228 +6889,6 @@
         <w:insideH w:val="single" w:sz="4" w:space="0" w:color="auto"/>
         <w:insideV w:val="single" w:sz="4" w:space="0" w:color="auto"/>
       </w:tblBorders>
-      <w:tblCellMar>
-        <w:top w:w="0" w:type="dxa"/>
-        <w:left w:w="108" w:type="dxa"/>
-        <w:bottom w:w="0" w:type="dxa"/>
-        <w:right w:w="108" w:type="dxa"/>
-      </w:tblCellMar>
-    </w:tblPr>
-  </w:style>
-</w:styles>
-</file>
-
-<file path=word/stylesWithEffects.xml><?xml version="1.0" encoding="utf-8"?>
-<w:styles xmlns:wpc="http://schemas.microsoft.com/office/word/2010/wordprocessingCanvas" xmlns:mc="http://schemas.openxmlformats.org/markup-compatibility/2006" xmlns:o="urn:schemas-microsoft-com:office:office" xmlns:r="http://schemas.openxmlformats.org/officeDocument/2006/relationships" xmlns:m="http://schemas.openxmlformats.org/officeDocument/2006/math" xmlns:v="urn:schemas-microsoft-com:vml" xmlns:wp14="http://schemas.microsoft.com/office/word/2010/wordprocessingDrawing" xmlns:wp="http://schemas.openxmlformats.org/drawingml/2006/wordprocessingDrawing" xmlns:w10="urn:schemas-microsoft-com:office:word" xmlns:w="http://schemas.openxmlformats.org/wordprocessingml/2006/main" xmlns:w14="http://schemas.microsoft.com/office/word/2010/wordml" xmlns:wpg="http://schemas.microsoft.com/office/word/2010/wordprocessingGroup" xmlns:wpi="http://schemas.microsoft.com/office/word/2010/wordprocessingInk" xmlns:wne="http://schemas.microsoft.com/office/word/2006/wordml" xmlns:wps="http://schemas.microsoft.com/office/word/2010/wordprocessingShape" mc:Ignorable="w14 wp14">
-  <w:docDefaults>
-    <w:rPrDefault>
-      <w:rPr>
-        <w:rFonts w:asciiTheme="minorHAnsi" w:eastAsiaTheme="minorHAnsi" w:hAnsiTheme="minorHAnsi" w:cstheme="minorBidi"/>
-        <w:sz w:val="22"/>
-        <w:szCs w:val="22"/>
-        <w:lang w:val="ru-RU" w:eastAsia="en-US" w:bidi="ar-SA"/>
-      </w:rPr>
-    </w:rPrDefault>
-    <w:pPrDefault>
-      <w:pPr>
-        <w:spacing w:after="200" w:line="276" w:lineRule="auto"/>
-      </w:pPr>
-    </w:pPrDefault>
-  </w:docDefaults>
-  <w:latentStyles w:defLockedState="0" w:defUIPriority="99" w:defSemiHidden="1" w:defUnhideWhenUsed="1" w:defQFormat="0" w:count="267">
-    <w:lsdException w:name="Normal" w:semiHidden="0" w:uiPriority="0" w:unhideWhenUsed="0" w:qFormat="1"/>
-    <w:lsdException w:name="heading 1" w:semiHidden="0" w:uiPriority="9" w:unhideWhenUsed="0" w:qFormat="1"/>
-    <w:lsdException w:name="heading 2" w:uiPriority="9" w:qFormat="1"/>
-    <w:lsdException w:name="heading 3" w:uiPriority="9" w:qFormat="1"/>
-    <w:lsdException w:name="heading 4" w:uiPriority="9" w:qFormat="1"/>
-    <w:lsdException w:name="heading 5" w:uiPriority="9" w:qFormat="1"/>
-    <w:lsdException w:name="heading 6" w:uiPriority="9" w:qFormat="1"/>
-    <w:lsdException w:name="heading 7" w:uiPriority="9" w:qFormat="1"/>
-    <w:lsdException w:name="heading 8" w:uiPriority="9" w:qFormat="1"/>
-    <w:lsdException w:name="heading 9" w:uiPriority="9" w:qFormat="1"/>
-    <w:lsdException w:name="toc 1" w:uiPriority="39"/>
-    <w:lsdException w:name="toc 2" w:uiPriority="39"/>
-    <w:lsdException w:name="toc 3" w:uiPriority="39"/>
-    <w:lsdException w:name="toc 4" w:uiPriority="39"/>
-    <w:lsdException w:name="toc 5" w:uiPriority="39"/>
-    <w:lsdException w:name="toc 6" w:uiPriority="39"/>
-    <w:lsdException w:name="toc 7" w:uiPriority="39"/>
-    <w:lsdException w:name="toc 8" w:uiPriority="39"/>
-    <w:lsdException w:name="toc 9" w:uiPriority="39"/>
-    <w:lsdException w:name="caption" w:uiPriority="35" w:qFormat="1"/>
-    <w:lsdException w:name="Title" w:semiHidden="0" w:uiPriority="10" w:unhideWhenUsed="0" w:qFormat="1"/>
-    <w:lsdException w:name="Default Paragraph Font" w:uiPriority="1"/>
-    <w:lsdException w:name="Subtitle" w:semiHidden="0" w:uiPriority="11" w:unhideWhenUsed="0" w:qFormat="1"/>
-    <w:lsdException w:name="Strong" w:semiHidden="0" w:uiPriority="22" w:unhideWhenUsed="0" w:qFormat="1"/>
-    <w:lsdException w:name="Emphasis" w:semiHidden="0" w:uiPriority="20" w:unhideWhenUsed="0" w:qFormat="1"/>
-    <w:lsdException w:name="Table Grid" w:semiHidden="0" w:uiPriority="59" w:unhideWhenUsed="0"/>
-    <w:lsdException w:name="Placeholder Text" w:unhideWhenUsed="0"/>
-    <w:lsdException w:name="No Spacing" w:semiHidden="0" w:uiPriority="1" w:unhideWhenUsed="0" w:qFormat="1"/>
-    <w:lsdException w:name="Light Shading" w:semiHidden="0" w:uiPriority="60" w:unhideWhenUsed="0"/>
-    <w:lsdException w:name="Light List" w:semiHidden="0" w:uiPriority="61" w:unhideWhenUsed="0"/>
-    <w:lsdException w:name="Light Grid" w:semiHidden="0" w:uiPriority="62" w:unhideWhenUsed="0"/>
-    <w:lsdException w:name="Medium Shading 1" w:semiHidden="0" w:uiPriority="63" w:unhideWhenUsed="0"/>
-    <w:lsdException w:name="Medium Shading 2" w:semiHidden="0" w:uiPriority="64" w:unhideWhenUsed="0"/>
-    <w:lsdException w:name="Medium List 1" w:semiHidden="0" w:uiPriority="65" w:unhideWhenUsed="0"/>
-    <w:lsdException w:name="Medium List 2" w:semiHidden="0" w:uiPriority="66" w:unhideWhenUsed="0"/>
-    <w:lsdException w:name="Medium Grid 1" w:semiHidden="0" w:uiPriority="67" w:unhideWhenUsed="0"/>
-    <w:lsdException w:name="Medium Grid 2" w:semiHidden="0" w:uiPriority="68" w:unhideWhenUsed="0"/>
-    <w:lsdException w:name="Medium Grid 3" w:semiHidden="0" w:uiPriority="69" w:unhideWhenUsed="0"/>
-    <w:lsdException w:name="Dark List" w:semiHidden="0" w:uiPriority="70" w:unhideWhenUsed="0"/>
-    <w:lsdException w:name="Colorful Shading" w:semiHidden="0" w:uiPriority="71" w:unhideWhenUsed="0"/>
-    <w:lsdException w:name="Colorful List" w:semiHidden="0" w:uiPriority="72" w:unhideWhenUsed="0"/>
-    <w:lsdException w:name="Colorful Grid" w:semiHidden="0" w:uiPriority="73" w:unhideWhenUsed="0"/>
-    <w:lsdException w:name="Light Shading Accent 1" w:semiHidden="0" w:uiPriority="60" w:unhideWhenUsed="0"/>
-    <w:lsdException w:name="Light List Accent 1" w:semiHidden="0" w:uiPriority="61" w:unhideWhenUsed="0"/>
-    <w:lsdException w:name="Light Grid Accent 1" w:semiHidden="0" w:uiPriority="62" w:unhideWhenUsed="0"/>
-    <w:lsdException w:name="Medium Shading 1 Accent 1" w:semiHidden="0" w:uiPriority="63" w:unhideWhenUsed="0"/>
-    <w:lsdException w:name="Medium Shading 2 Accent 1" w:semiHidden="0" w:uiPriority="64" w:unhideWhenUsed="0"/>
-    <w:lsdException w:name="Medium List 1 Accent 1" w:semiHidden="0" w:uiPriority="65" w:unhideWhenUsed="0"/>
-    <w:lsdException w:name="Revision" w:unhideWhenUsed="0"/>
-    <w:lsdException w:name="List Paragraph" w:semiHidden="0" w:uiPriority="34" w:unhideWhenUsed="0" w:qFormat="1"/>
-    <w:lsdException w:name="Quote" w:semiHidden="0" w:uiPriority="29" w:unhideWhenUsed="0" w:qFormat="1"/>
-    <w:lsdException w:name="Intense Quote" w:semiHidden="0" w:uiPriority="30" w:unhideWhenUsed="0" w:qFormat="1"/>
-    <w:lsdException w:name="Medium List 2 Accent 1" w:semiHidden="0" w:uiPriority="66" w:unhideWhenUsed="0"/>
-    <w:lsdException w:name="Medium Grid 1 Accent 1" w:semiHidden="0" w:uiPriority="67" w:unhideWhenUsed="0"/>
-    <w:lsdException w:name="Medium Grid 2 Accent 1" w:semiHidden="0" w:uiPriority="68" w:unhideWhenUsed="0"/>
-    <w:lsdException w:name="Medium Grid 3 Accent 1" w:semiHidden="0" w:uiPriority="69" w:unhideWhenUsed="0"/>
-    <w:lsdException w:name="Dark List Accent 1" w:semiHidden="0" w:uiPriority="70" w:unhideWhenUsed="0"/>
-    <w:lsdException w:name="Colorful Shading Accent 1" w:semiHidden="0" w:uiPriority="71" w:unhideWhenUsed="0"/>
-    <w:lsdException w:name="Colorful List Accent 1" w:semiHidden="0" w:uiPriority="72" w:unhideWhenUsed="0"/>
-    <w:lsdException w:name="Colorful Grid Accent 1" w:semiHidden="0" w:uiPriority="73" w:unhideWhenUsed="0"/>
-    <w:lsdException w:name="Light Shading Accent 2" w:semiHidden="0" w:uiPriority="60" w:unhideWhenUsed="0"/>
-    <w:lsdException w:name="Light List Accent 2" w:semiHidden="0" w:uiPriority="61" w:unhideWhenUsed="0"/>
-    <w:lsdException w:name="Light Grid Accent 2" w:semiHidden="0" w:uiPriority="62" w:unhideWhenUsed="0"/>
-    <w:lsdException w:name="Medium Shading 1 Accent 2" w:semiHidden="0" w:uiPriority="63" w:unhideWhenUsed="0"/>
-    <w:lsdException w:name="Medium Shading 2 Accent 2" w:semiHidden="0" w:uiPriority="64" w:unhideWhenUsed="0"/>
-    <w:lsdException w:name="Medium List 1 Accent 2" w:semiHidden="0" w:uiPriority="65" w:unhideWhenUsed="0"/>
-    <w:lsdException w:name="Medium List 2 Accent 2" w:semiHidden="0" w:uiPriority="66" w:unhideWhenUsed="0"/>
-    <w:lsdException w:name="Medium Grid 1 Accent 2" w:semiHidden="0" w:uiPriority="67" w:unhideWhenUsed="0"/>
-    <w:lsdException w:name="Medium Grid 2 Accent 2" w:semiHidden="0" w:uiPriority="68" w:unhideWhenUsed="0"/>
-    <w:lsdException w:name="Medium Grid 3 Accent 2" w:semiHidden="0" w:uiPriority="69" w:unhideWhenUsed="0"/>
-    <w:lsdException w:name="Dark List Accent 2" w:semiHidden="0" w:uiPriority="70" w:unhideWhenUsed="0"/>
-    <w:lsdException w:name="Colorful Shading Accent 2" w:semiHidden="0" w:uiPriority="71" w:unhideWhenUsed="0"/>
-    <w:lsdException w:name="Colorful List Accent 2" w:semiHidden="0" w:uiPriority="72" w:unhideWhenUsed="0"/>
-    <w:lsdException w:name="Colorful Grid Accent 2" w:semiHidden="0" w:uiPriority="73" w:unhideWhenUsed="0"/>
-    <w:lsdException w:name="Light Shading Accent 3" w:semiHidden="0" w:uiPriority="60" w:unhideWhenUsed="0"/>
-    <w:lsdException w:name="Light List Accent 3" w:semiHidden="0" w:uiPriority="61" w:unhideWhenUsed="0"/>
-    <w:lsdException w:name="Light Grid Accent 3" w:semiHidden="0" w:uiPriority="62" w:unhideWhenUsed="0"/>
-    <w:lsdException w:name="Medium Shading 1 Accent 3" w:semiHidden="0" w:uiPriority="63" w:unhideWhenUsed="0"/>
-    <w:lsdException w:name="Medium Shading 2 Accent 3" w:semiHidden="0" w:uiPriority="64" w:unhideWhenUsed="0"/>
-    <w:lsdException w:name="Medium List 1 Accent 3" w:semiHidden="0" w:uiPriority="65" w:unhideWhenUsed="0"/>
-    <w:lsdException w:name="Medium List 2 Accent 3" w:semiHidden="0" w:uiPriority="66" w:unhideWhenUsed="0"/>
-    <w:lsdException w:name="Medium Grid 1 Accent 3" w:semiHidden="0" w:uiPriority="67" w:unhideWhenUsed="0"/>
-    <w:lsdException w:name="Medium Grid 2 Accent 3" w:semiHidden="0" w:uiPriority="68" w:unhideWhenUsed="0"/>
-    <w:lsdException w:name="Medium Grid 3 Accent 3" w:semiHidden="0" w:uiPriority="69" w:unhideWhenUsed="0"/>
-    <w:lsdException w:name="Dark List Accent 3" w:semiHidden="0" w:uiPriority="70" w:unhideWhenUsed="0"/>
-    <w:lsdException w:name="Colorful Shading Accent 3" w:semiHidden="0" w:uiPriority="71" w:unhideWhenUsed="0"/>
-    <w:lsdException w:name="Colorful List Accent 3" w:semiHidden="0" w:uiPriority="72" w:unhideWhenUsed="0"/>
-    <w:lsdException w:name="Colorful Grid Accent 3" w:semiHidden="0" w:uiPriority="73" w:unhideWhenUsed="0"/>
-    <w:lsdException w:name="Light Shading Accent 4" w:semiHidden="0" w:uiPriority="60" w:unhideWhenUsed="0"/>
-    <w:lsdException w:name="Light List Accent 4" w:semiHidden="0" w:uiPriority="61" w:unhideWhenUsed="0"/>
-    <w:lsdException w:name="Light Grid Accent 4" w:semiHidden="0" w:uiPriority="62" w:unhideWhenUsed="0"/>
-    <w:lsdException w:name="Medium Shading 1 Accent 4" w:semiHidden="0" w:uiPriority="63" w:unhideWhenUsed="0"/>
-    <w:lsdException w:name="Medium Shading 2 Accent 4" w:semiHidden="0" w:uiPriority="64" w:unhideWhenUsed="0"/>
-    <w:lsdException w:name="Medium List 1 Accent 4" w:semiHidden="0" w:uiPriority="65" w:unhideWhenUsed="0"/>
-    <w:lsdException w:name="Medium List 2 Accent 4" w:semiHidden="0" w:uiPriority="66" w:unhideWhenUsed="0"/>
-    <w:lsdException w:name="Medium Grid 1 Accent 4" w:semiHidden="0" w:uiPriority="67" w:unhideWhenUsed="0"/>
-    <w:lsdException w:name="Medium Grid 2 Accent 4" w:semiHidden="0" w:uiPriority="68" w:unhideWhenUsed="0"/>
-    <w:lsdException w:name="Medium Grid 3 Accent 4" w:semiHidden="0" w:uiPriority="69" w:unhideWhenUsed="0"/>
-    <w:lsdException w:name="Dark List Accent 4" w:semiHidden="0" w:uiPriority="70" w:unhideWhenUsed="0"/>
-    <w:lsdException w:name="Colorful Shading Accent 4" w:semiHidden="0" w:uiPriority="71" w:unhideWhenUsed="0"/>
-    <w:lsdException w:name="Colorful List Accent 4" w:semiHidden="0" w:uiPriority="72" w:unhideWhenUsed="0"/>
-    <w:lsdException w:name="Colorful Grid Accent 4" w:semiHidden="0" w:uiPriority="73" w:unhideWhenUsed="0"/>
-    <w:lsdException w:name="Light Shading Accent 5" w:semiHidden="0" w:uiPriority="60" w:unhideWhenUsed="0"/>
-    <w:lsdException w:name="Light List Accent 5" w:semiHidden="0" w:uiPriority="61" w:unhideWhenUsed="0"/>
-    <w:lsdException w:name="Light Grid Accent 5" w:semiHidden="0" w:uiPriority="62" w:unhideWhenUsed="0"/>
-    <w:lsdException w:name="Medium Shading 1 Accent 5" w:semiHidden="0" w:uiPriority="63" w:unhideWhenUsed="0"/>
-    <w:lsdException w:name="Medium Shading 2 Accent 5" w:semiHidden="0" w:uiPriority="64" w:unhideWhenUsed="0"/>
-    <w:lsdException w:name="Medium List 1 Accent 5" w:semiHidden="0" w:uiPriority="65" w:unhideWhenUsed="0"/>
-    <w:lsdException w:name="Medium List 2 Accent 5" w:semiHidden="0" w:uiPriority="66" w:unhideWhenUsed="0"/>
-    <w:lsdException w:name="Medium Grid 1 Accent 5" w:semiHidden="0" w:uiPriority="67" w:unhideWhenUsed="0"/>
-    <w:lsdException w:name="Medium Grid 2 Accent 5" w:semiHidden="0" w:uiPriority="68" w:unhideWhenUsed="0"/>
-    <w:lsdException w:name="Medium Grid 3 Accent 5" w:semiHidden="0" w:uiPriority="69" w:unhideWhenUsed="0"/>
-    <w:lsdException w:name="Dark List Accent 5" w:semiHidden="0" w:uiPriority="70" w:unhideWhenUsed="0"/>
-    <w:lsdException w:name="Colorful Shading Accent 5" w:semiHidden="0" w:uiPriority="71" w:unhideWhenUsed="0"/>
-    <w:lsdException w:name="Colorful List Accent 5" w:semiHidden="0" w:uiPriority="72" w:unhideWhenUsed="0"/>
-    <w:lsdException w:name="Colorful Grid Accent 5" w:semiHidden="0" w:uiPriority="73" w:unhideWhenUsed="0"/>
-    <w:lsdException w:name="Light Shading Accent 6" w:semiHidden="0" w:uiPriority="60" w:unhideWhenUsed="0"/>
-    <w:lsdException w:name="Light List Accent 6" w:semiHidden="0" w:uiPriority="61" w:unhideWhenUsed="0"/>
-    <w:lsdException w:name="Light Grid Accent 6" w:semiHidden="0" w:uiPriority="62" w:unhideWhenUsed="0"/>
-    <w:lsdException w:name="Medium Shading 1 Accent 6" w:semiHidden="0" w:uiPriority="63" w:unhideWhenUsed="0"/>
-    <w:lsdException w:name="Medium Shading 2 Accent 6" w:semiHidden="0" w:uiPriority="64" w:unhideWhenUsed="0"/>
-    <w:lsdException w:name="Medium List 1 Accent 6" w:semiHidden="0" w:uiPriority="65" w:unhideWhenUsed="0"/>
-    <w:lsdException w:name="Medium List 2 Accent 6" w:semiHidden="0" w:uiPriority="66" w:unhideWhenUsed="0"/>
-    <w:lsdException w:name="Medium Grid 1 Accent 6" w:semiHidden="0" w:uiPriority="67" w:unhideWhenUsed="0"/>
-    <w:lsdException w:name="Medium Grid 2 Accent 6" w:semiHidden="0" w:uiPriority="68" w:unhideWhenUsed="0"/>
-    <w:lsdException w:name="Medium Grid 3 Accent 6" w:semiHidden="0" w:uiPriority="69" w:unhideWhenUsed="0"/>
-    <w:lsdException w:name="Dark List Accent 6" w:semiHidden="0" w:uiPriority="70" w:unhideWhenUsed="0"/>
-    <w:lsdException w:name="Colorful Shading Accent 6" w:semiHidden="0" w:uiPriority="71" w:unhideWhenUsed="0"/>
-    <w:lsdException w:name="Colorful List Accent 6" w:semiHidden="0" w:uiPriority="72" w:unhideWhenUsed="0"/>
-    <w:lsdException w:name="Colorful Grid Accent 6" w:semiHidden="0" w:uiPriority="73" w:unhideWhenUsed="0"/>
-    <w:lsdException w:name="Subtle Emphasis" w:semiHidden="0" w:uiPriority="19" w:unhideWhenUsed="0" w:qFormat="1"/>
-    <w:lsdException w:name="Intense Emphasis" w:semiHidden="0" w:uiPriority="21" w:unhideWhenUsed="0" w:qFormat="1"/>
-    <w:lsdException w:name="Subtle Reference" w:semiHidden="0" w:uiPriority="31" w:unhideWhenUsed="0" w:qFormat="1"/>
-    <w:lsdException w:name="Intense Reference" w:semiHidden="0" w:uiPriority="32" w:unhideWhenUsed="0" w:qFormat="1"/>
-    <w:lsdException w:name="Book Title" w:semiHidden="0" w:uiPriority="33" w:unhideWhenUsed="0" w:qFormat="1"/>
-    <w:lsdException w:name="Bibliography" w:uiPriority="37"/>
-    <w:lsdException w:name="TOC Heading" w:uiPriority="39" w:qFormat="1"/>
-  </w:latentStyles>
-  <w:style w:type="paragraph" w:default="1" w:styleId="a">
-    <w:name w:val="Normal"/>
-    <w:qFormat/>
-  </w:style>
-  <w:style w:type="character" w:default="1" w:styleId="a0">
-    <w:name w:val="Default Paragraph Font"/>
-    <w:uiPriority w:val="1"/>
-    <w:semiHidden/>
-    <w:unhideWhenUsed/>
-  </w:style>
-  <w:style w:type="table" w:default="1" w:styleId="a1">
-    <w:name w:val="Normal Table"/>
-    <w:uiPriority w:val="99"/>
-    <w:semiHidden/>
-    <w:unhideWhenUsed/>
-    <w:tblPr>
-      <w:tblInd w:w="0" w:type="dxa"/>
-      <w:tblCellMar>
-        <w:top w:w="0" w:type="dxa"/>
-        <w:left w:w="108" w:type="dxa"/>
-        <w:bottom w:w="0" w:type="dxa"/>
-        <w:right w:w="108" w:type="dxa"/>
-      </w:tblCellMar>
-    </w:tblPr>
-  </w:style>
-  <w:style w:type="numbering" w:default="1" w:styleId="a2">
-    <w:name w:val="No List"/>
-    <w:uiPriority w:val="99"/>
-    <w:semiHidden/>
-    <w:unhideWhenUsed/>
-  </w:style>
-  <w:style w:type="table" w:styleId="a3">
-    <w:name w:val="Table Grid"/>
-    <w:basedOn w:val="a1"/>
-    <w:uiPriority w:val="59"/>
-    <w:rsid w:val="00113717"/>
-    <w:pPr>
-      <w:spacing w:after="0" w:line="240" w:lineRule="auto"/>
-    </w:pPr>
-    <w:tblPr>
-      <w:tblInd w:w="0" w:type="dxa"/>
-      <w:tblBorders>
-        <w:top w:val="single" w:sz="4" w:space="0" w:color="auto"/>
-        <w:left w:val="single" w:sz="4" w:space="0" w:color="auto"/>
-        <w:bottom w:val="single" w:sz="4" w:space="0" w:color="auto"/>
-        <w:right w:val="single" w:sz="4" w:space="0" w:color="auto"/>
-        <w:insideH w:val="single" w:sz="4" w:space="0" w:color="auto"/>
-        <w:insideV w:val="single" w:sz="4" w:space="0" w:color="auto"/>
-      </w:tblBorders>
-      <w:tblCellMar>
-        <w:top w:w="0" w:type="dxa"/>
-        <w:left w:w="108" w:type="dxa"/>
-        <w:bottom w:w="0" w:type="dxa"/>
-        <w:right w:w="108" w:type="dxa"/>
-      </w:tblCellMar>
     </w:tblPr>
   </w:style>
 </w:styles>

</xml_diff>